<commit_message>
byte buffer is working... for now
</commit_message>
<xml_diff>
--- a/Work.docx
+++ b/Work.docx
@@ -38,15 +38,7 @@
         </w:numPr>
       </w:pPr>
       <w:r>
-        <w:t xml:space="preserve">Download PMOD documentation from </w:t>
-      </w:r>
-      <w:proofErr w:type="spellStart"/>
-      <w:r>
-        <w:t>Digilent</w:t>
-      </w:r>
-      <w:proofErr w:type="spellEnd"/>
-      <w:r>
-        <w:t xml:space="preserve">, schematic of PMOD, </w:t>
+        <w:t xml:space="preserve">Download PMOD documentation from Digilent, schematic of PMOD, </w:t>
       </w:r>
       <w:r>
         <w:t>and SSD1331 OLED controller reference manual</w:t>
@@ -283,7 +275,6 @@
           <w:bCs/>
         </w:rPr>
       </w:pPr>
-      <w:proofErr w:type="spellStart"/>
       <w:r>
         <w:rPr>
           <w:b/>
@@ -291,7 +282,6 @@
         </w:rPr>
         <w:t>Nbit_MOSI_SPI</w:t>
       </w:r>
-      <w:proofErr w:type="spellEnd"/>
     </w:p>
     <w:p>
       <w:r>
@@ -307,13 +297,8 @@
         </w:numPr>
       </w:pPr>
       <w:r>
-        <w:t xml:space="preserve">Load 1 byte of data and serial transmit from MSB to LSB over </w:t>
-      </w:r>
-      <w:proofErr w:type="spellStart"/>
-      <w:r>
-        <w:t>o_MOSI</w:t>
-      </w:r>
-      <w:proofErr w:type="spellEnd"/>
+        <w:t>Load 1 byte of data and serial transmit from MSB to LSB over o_MOSI</w:t>
+      </w:r>
     </w:p>
     <w:p>
       <w:pPr>
@@ -324,23 +309,7 @@
         </w:numPr>
       </w:pPr>
       <w:r>
-        <w:t xml:space="preserve">Drive </w:t>
-      </w:r>
-      <w:proofErr w:type="spellStart"/>
-      <w:r>
-        <w:t>o_CS</w:t>
-      </w:r>
-      <w:proofErr w:type="spellEnd"/>
-      <w:r>
-        <w:t xml:space="preserve"> and </w:t>
-      </w:r>
-      <w:proofErr w:type="spellStart"/>
-      <w:r>
-        <w:t>o_DC</w:t>
-      </w:r>
-      <w:proofErr w:type="spellEnd"/>
-      <w:r>
-        <w:t xml:space="preserve"> on neg edge so will be stable for slave to read</w:t>
+        <w:t>Drive o_CS and o_DC on neg edge so will be stable for slave to read</w:t>
       </w:r>
     </w:p>
     <w:p>
@@ -440,32 +409,19 @@
         <w:t xml:space="preserve">: </w:t>
       </w:r>
       <w:r>
-        <w:t xml:space="preserve">begin transmitting byte in </w:t>
-      </w:r>
-      <w:proofErr w:type="spellStart"/>
-      <w:r>
-        <w:t>i_DATA</w:t>
-      </w:r>
-      <w:proofErr w:type="spellEnd"/>
-    </w:p>
-    <w:p>
-      <w:pPr>
-        <w:pStyle w:val="ListParagraph"/>
-        <w:numPr>
-          <w:ilvl w:val="0"/>
-          <w:numId w:val="3"/>
-        </w:numPr>
-      </w:pPr>
-      <w:r>
-        <w:t xml:space="preserve">I_DC: D/C control to be updated on </w:t>
-      </w:r>
-      <w:proofErr w:type="spellStart"/>
-      <w:r>
-        <w:t>negedge</w:t>
-      </w:r>
-      <w:proofErr w:type="spellEnd"/>
-      <w:r>
-        <w:t xml:space="preserve"> at same time as data on MOSI line</w:t>
+        <w:t>begin transmitting byte in i_DATA</w:t>
+      </w:r>
+    </w:p>
+    <w:p>
+      <w:pPr>
+        <w:pStyle w:val="ListParagraph"/>
+        <w:numPr>
+          <w:ilvl w:val="0"/>
+          <w:numId w:val="3"/>
+        </w:numPr>
+      </w:pPr>
+      <w:r>
+        <w:t>I_DC: D/C control to be updated on negedge at same time as data on MOSI line</w:t>
       </w:r>
     </w:p>
     <w:p>
@@ -488,15 +444,7 @@
         <w:t xml:space="preserve">MOSI: </w:t>
       </w:r>
       <w:r>
-        <w:t xml:space="preserve">Output 1 bit at a time of </w:t>
-      </w:r>
-      <w:proofErr w:type="spellStart"/>
-      <w:r>
-        <w:t>i_DATA</w:t>
-      </w:r>
-      <w:proofErr w:type="spellEnd"/>
-      <w:r>
-        <w:t xml:space="preserve">, starting with </w:t>
+        <w:t xml:space="preserve">Output 1 bit at a time of i_DATA, starting with </w:t>
       </w:r>
       <w:r>
         <w:t>MSB</w:t>
@@ -560,35 +508,19 @@
         </w:numPr>
       </w:pPr>
       <w:r>
-        <w:t xml:space="preserve">Idle: waiting for </w:t>
-      </w:r>
-      <w:proofErr w:type="spellStart"/>
-      <w:r>
-        <w:t>i_START</w:t>
-      </w:r>
-      <w:proofErr w:type="spellEnd"/>
-      <w:r>
-        <w:t xml:space="preserve"> to be asserted once to transmit byte</w:t>
-      </w:r>
-    </w:p>
-    <w:p>
-      <w:pPr>
-        <w:pStyle w:val="ListParagraph"/>
-        <w:numPr>
-          <w:ilvl w:val="0"/>
-          <w:numId w:val="3"/>
-        </w:numPr>
-      </w:pPr>
-      <w:r>
-        <w:t xml:space="preserve">Transmit: transmit byte, stay in state if </w:t>
-      </w:r>
-      <w:proofErr w:type="spellStart"/>
-      <w:r>
-        <w:t>i_START</w:t>
-      </w:r>
-      <w:proofErr w:type="spellEnd"/>
-      <w:r>
-        <w:t xml:space="preserve"> asserted by end, otherwise back to idle</w:t>
+        <w:t>Idle: waiting for i_START to be asserted once to transmit byte</w:t>
+      </w:r>
+    </w:p>
+    <w:p>
+      <w:pPr>
+        <w:pStyle w:val="ListParagraph"/>
+        <w:numPr>
+          <w:ilvl w:val="0"/>
+          <w:numId w:val="3"/>
+        </w:numPr>
+      </w:pPr>
+      <w:r>
+        <w:t>Transmit: transmit byte, stay in state if i_START asserted by end, otherwise back to idle</w:t>
       </w:r>
     </w:p>
     <w:p/>
@@ -599,22 +531,13 @@
           <w:bCs/>
         </w:rPr>
       </w:pPr>
-      <w:proofErr w:type="spellStart"/>
       <w:r>
         <w:rPr>
           <w:b/>
           <w:bCs/>
         </w:rPr>
-        <w:t>Nbit_MOSI_SPI</w:t>
-      </w:r>
-      <w:r>
-        <w:rPr>
-          <w:b/>
-          <w:bCs/>
-        </w:rPr>
-        <w:t>_tb</w:t>
-      </w:r>
-      <w:proofErr w:type="spellEnd"/>
+        <w:t>Nbit_MOSI_SPI_tb</w:t>
+      </w:r>
     </w:p>
     <w:p>
       <w:pPr>
@@ -672,22 +595,13 @@
           <w:bCs/>
         </w:rPr>
       </w:pPr>
-      <w:proofErr w:type="spellStart"/>
       <w:r>
         <w:rPr>
           <w:b/>
           <w:bCs/>
         </w:rPr>
-        <w:t>Nb</w:t>
-      </w:r>
-      <w:r>
-        <w:rPr>
-          <w:b/>
-          <w:bCs/>
-        </w:rPr>
-        <w:t>yte_MOSI_SPI_buffer</w:t>
-      </w:r>
-      <w:proofErr w:type="spellEnd"/>
+        <w:t>Nbyte_MOSI_SPI_buffer</w:t>
+      </w:r>
     </w:p>
     <w:p>
       <w:r>
@@ -695,11 +609,9 @@
       </w:r>
     </w:p>
     <w:p>
-      <w:proofErr w:type="spellStart"/>
       <w:r>
         <w:t>Paramters</w:t>
       </w:r>
-      <w:proofErr w:type="spellEnd"/>
     </w:p>
     <w:p>
       <w:pPr>
@@ -751,55 +663,43 @@
         </w:numPr>
       </w:pPr>
       <w:r>
-        <w:t xml:space="preserve">I_RST: </w:t>
-      </w:r>
-      <w:proofErr w:type="spellStart"/>
-      <w:r>
-        <w:t>asynch</w:t>
-      </w:r>
-      <w:proofErr w:type="spellEnd"/>
-      <w:r>
-        <w:t xml:space="preserve"> reset</w:t>
-      </w:r>
-    </w:p>
-    <w:p>
-      <w:pPr>
-        <w:pStyle w:val="ListParagraph"/>
-        <w:numPr>
-          <w:ilvl w:val="0"/>
-          <w:numId w:val="3"/>
-        </w:numPr>
-      </w:pPr>
-      <w:r>
-        <w:t xml:space="preserve">[WIDTH-1:0] [N-1:0] </w:t>
-      </w:r>
-      <w:proofErr w:type="spellStart"/>
-      <w:r>
-        <w:t>i_DATA</w:t>
-      </w:r>
-      <w:proofErr w:type="spellEnd"/>
-      <w:r>
-        <w:t>: 2D bit array holding N sets to transmit over MOSI</w:t>
-      </w:r>
-    </w:p>
-    <w:p>
-      <w:pPr>
-        <w:pStyle w:val="ListParagraph"/>
-        <w:numPr>
-          <w:ilvl w:val="0"/>
-          <w:numId w:val="3"/>
-        </w:numPr>
-      </w:pPr>
-      <w:r>
-        <w:t xml:space="preserve">[N-1:0] </w:t>
-      </w:r>
-      <w:proofErr w:type="spellStart"/>
-      <w:r>
-        <w:t>i_DC</w:t>
-      </w:r>
-      <w:proofErr w:type="spellEnd"/>
-      <w:r>
-        <w:t>: D/C command for each byte</w:t>
+        <w:t>I_RST: asynch reset</w:t>
+      </w:r>
+    </w:p>
+    <w:p>
+      <w:pPr>
+        <w:pStyle w:val="ListParagraph"/>
+        <w:numPr>
+          <w:ilvl w:val="0"/>
+          <w:numId w:val="3"/>
+        </w:numPr>
+      </w:pPr>
+      <w:r>
+        <w:t>[WIDTH</w:t>
+      </w:r>
+      <w:r>
+        <w:t>*N</w:t>
+      </w:r>
+      <w:r>
+        <w:t>-1:0]</w:t>
+      </w:r>
+      <w:r>
+        <w:t xml:space="preserve"> </w:t>
+      </w:r>
+      <w:r>
+        <w:t>i_DATA: 2D bit array holding N sets to transmit over MOSI</w:t>
+      </w:r>
+    </w:p>
+    <w:p>
+      <w:pPr>
+        <w:pStyle w:val="ListParagraph"/>
+        <w:numPr>
+          <w:ilvl w:val="0"/>
+          <w:numId w:val="3"/>
+        </w:numPr>
+      </w:pPr>
+      <w:r>
+        <w:t>[N-1:0] i_DC: D/C command for each byte</w:t>
       </w:r>
     </w:p>
     <w:p>
@@ -825,16 +725,11 @@
       <w:r>
         <w:t xml:space="preserve">[4:0] </w:t>
       </w:r>
-      <w:proofErr w:type="spellStart"/>
       <w:r>
         <w:t>i_</w:t>
       </w:r>
       <w:r>
-        <w:t>N_transmit</w:t>
-      </w:r>
-      <w:proofErr w:type="spellEnd"/>
-      <w:r>
-        <w:t>: # of N bytes to transmit on load</w:t>
+        <w:t>N_transmit: # of N bytes to transmit on load</w:t>
       </w:r>
       <w:r>
         <w:t>, will be counted</w:t>
@@ -854,15 +749,7 @@
         </w:numPr>
       </w:pPr>
       <w:r>
-        <w:t xml:space="preserve">[WIDTH-1:0] </w:t>
-      </w:r>
-      <w:proofErr w:type="spellStart"/>
-      <w:r>
-        <w:t>o_DATA</w:t>
-      </w:r>
-      <w:proofErr w:type="spellEnd"/>
-      <w:r>
-        <w:t>: byte to feed to master SPI shift module</w:t>
+        <w:t>[WIDTH-1:0] o_DATA: byte to feed to master SPI shift module</w:t>
       </w:r>
     </w:p>
     <w:p>
@@ -901,7 +788,13 @@
         </w:numPr>
       </w:pPr>
       <w:r>
-        <w:t>O_MOSI_FINAL_TX: final byte to transmit</w:t>
+        <w:t>O_MOSI_FINAL_</w:t>
+      </w:r>
+      <w:r>
+        <w:t>BYTE</w:t>
+      </w:r>
+      <w:r>
+        <w:t>: final byte to transmit</w:t>
       </w:r>
     </w:p>
     <w:p/>

</xml_diff>

<commit_message>
Added module to combine MOSI shift bit and byte buffer
</commit_message>
<xml_diff>
--- a/Work.docx
+++ b/Work.docx
@@ -38,7 +38,15 @@
         </w:numPr>
       </w:pPr>
       <w:r>
-        <w:t xml:space="preserve">Download PMOD documentation from Digilent, schematic of PMOD, </w:t>
+        <w:t xml:space="preserve">Download PMOD documentation from </w:t>
+      </w:r>
+      <w:proofErr w:type="spellStart"/>
+      <w:r>
+        <w:t>Digilent</w:t>
+      </w:r>
+      <w:proofErr w:type="spellEnd"/>
+      <w:r>
+        <w:t xml:space="preserve">, schematic of PMOD, </w:t>
       </w:r>
       <w:r>
         <w:t>and SSD1331 OLED controller reference manual</w:t>
@@ -275,6 +283,7 @@
           <w:bCs/>
         </w:rPr>
       </w:pPr>
+      <w:proofErr w:type="spellStart"/>
       <w:r>
         <w:rPr>
           <w:b/>
@@ -282,6 +291,7 @@
         </w:rPr>
         <w:t>Nbit_MOSI_SPI</w:t>
       </w:r>
+      <w:proofErr w:type="spellEnd"/>
     </w:p>
     <w:p>
       <w:r>
@@ -297,8 +307,13 @@
         </w:numPr>
       </w:pPr>
       <w:r>
-        <w:t>Load 1 byte of data and serial transmit from MSB to LSB over o_MOSI</w:t>
-      </w:r>
+        <w:t xml:space="preserve">Load 1 byte of data and serial transmit from MSB to LSB over </w:t>
+      </w:r>
+      <w:proofErr w:type="spellStart"/>
+      <w:r>
+        <w:t>o_MOSI</w:t>
+      </w:r>
+      <w:proofErr w:type="spellEnd"/>
     </w:p>
     <w:p>
       <w:pPr>
@@ -309,7 +324,23 @@
         </w:numPr>
       </w:pPr>
       <w:r>
-        <w:t>Drive o_CS and o_DC on neg edge so will be stable for slave to read</w:t>
+        <w:t xml:space="preserve">Drive </w:t>
+      </w:r>
+      <w:proofErr w:type="spellStart"/>
+      <w:r>
+        <w:t>o_CS</w:t>
+      </w:r>
+      <w:proofErr w:type="spellEnd"/>
+      <w:r>
+        <w:t xml:space="preserve"> and </w:t>
+      </w:r>
+      <w:proofErr w:type="spellStart"/>
+      <w:r>
+        <w:t>o_DC</w:t>
+      </w:r>
+      <w:proofErr w:type="spellEnd"/>
+      <w:r>
+        <w:t xml:space="preserve"> on neg edge so will be stable for slave to read</w:t>
       </w:r>
     </w:p>
     <w:p>
@@ -409,19 +440,32 @@
         <w:t xml:space="preserve">: </w:t>
       </w:r>
       <w:r>
-        <w:t>begin transmitting byte in i_DATA</w:t>
-      </w:r>
-    </w:p>
-    <w:p>
-      <w:pPr>
-        <w:pStyle w:val="ListParagraph"/>
-        <w:numPr>
-          <w:ilvl w:val="0"/>
-          <w:numId w:val="3"/>
-        </w:numPr>
-      </w:pPr>
-      <w:r>
-        <w:t>I_DC: D/C control to be updated on negedge at same time as data on MOSI line</w:t>
+        <w:t xml:space="preserve">begin transmitting byte in </w:t>
+      </w:r>
+      <w:proofErr w:type="spellStart"/>
+      <w:r>
+        <w:t>i_DATA</w:t>
+      </w:r>
+      <w:proofErr w:type="spellEnd"/>
+    </w:p>
+    <w:p>
+      <w:pPr>
+        <w:pStyle w:val="ListParagraph"/>
+        <w:numPr>
+          <w:ilvl w:val="0"/>
+          <w:numId w:val="3"/>
+        </w:numPr>
+      </w:pPr>
+      <w:r>
+        <w:t xml:space="preserve">I_DC: D/C control to be updated on </w:t>
+      </w:r>
+      <w:proofErr w:type="spellStart"/>
+      <w:r>
+        <w:t>negedge</w:t>
+      </w:r>
+      <w:proofErr w:type="spellEnd"/>
+      <w:r>
+        <w:t xml:space="preserve"> at same time as data on MOSI line</w:t>
       </w:r>
     </w:p>
     <w:p>
@@ -444,7 +488,15 @@
         <w:t xml:space="preserve">MOSI: </w:t>
       </w:r>
       <w:r>
-        <w:t xml:space="preserve">Output 1 bit at a time of i_DATA, starting with </w:t>
+        <w:t xml:space="preserve">Output 1 bit at a time of </w:t>
+      </w:r>
+      <w:proofErr w:type="spellStart"/>
+      <w:r>
+        <w:t>i_DATA</w:t>
+      </w:r>
+      <w:proofErr w:type="spellEnd"/>
+      <w:r>
+        <w:t xml:space="preserve">, starting with </w:t>
       </w:r>
       <w:r>
         <w:t>MSB</w:t>
@@ -508,19 +560,35 @@
         </w:numPr>
       </w:pPr>
       <w:r>
-        <w:t>Idle: waiting for i_START to be asserted once to transmit byte</w:t>
-      </w:r>
-    </w:p>
-    <w:p>
-      <w:pPr>
-        <w:pStyle w:val="ListParagraph"/>
-        <w:numPr>
-          <w:ilvl w:val="0"/>
-          <w:numId w:val="3"/>
-        </w:numPr>
-      </w:pPr>
-      <w:r>
-        <w:t>Transmit: transmit byte, stay in state if i_START asserted by end, otherwise back to idle</w:t>
+        <w:t xml:space="preserve">Idle: waiting for </w:t>
+      </w:r>
+      <w:proofErr w:type="spellStart"/>
+      <w:r>
+        <w:t>i_START</w:t>
+      </w:r>
+      <w:proofErr w:type="spellEnd"/>
+      <w:r>
+        <w:t xml:space="preserve"> to be asserted once to transmit byte</w:t>
+      </w:r>
+    </w:p>
+    <w:p>
+      <w:pPr>
+        <w:pStyle w:val="ListParagraph"/>
+        <w:numPr>
+          <w:ilvl w:val="0"/>
+          <w:numId w:val="3"/>
+        </w:numPr>
+      </w:pPr>
+      <w:r>
+        <w:t xml:space="preserve">Transmit: transmit byte, stay in state if </w:t>
+      </w:r>
+      <w:proofErr w:type="spellStart"/>
+      <w:r>
+        <w:t>i_START</w:t>
+      </w:r>
+      <w:proofErr w:type="spellEnd"/>
+      <w:r>
+        <w:t xml:space="preserve"> asserted by end, otherwise back to idle</w:t>
       </w:r>
     </w:p>
     <w:p/>
@@ -531,6 +599,7 @@
           <w:bCs/>
         </w:rPr>
       </w:pPr>
+      <w:proofErr w:type="spellStart"/>
       <w:r>
         <w:rPr>
           <w:b/>
@@ -538,6 +607,7 @@
         </w:rPr>
         <w:t>Nbit_MOSI_SPI_tb</w:t>
       </w:r>
+      <w:proofErr w:type="spellEnd"/>
     </w:p>
     <w:p>
       <w:pPr>
@@ -595,6 +665,7 @@
           <w:bCs/>
         </w:rPr>
       </w:pPr>
+      <w:proofErr w:type="spellStart"/>
       <w:r>
         <w:rPr>
           <w:b/>
@@ -602,6 +673,7 @@
         </w:rPr>
         <w:t>Nbyte_MOSI_SPI_buffer</w:t>
       </w:r>
+      <w:proofErr w:type="spellEnd"/>
     </w:p>
     <w:p>
       <w:r>
@@ -609,9 +681,11 @@
       </w:r>
     </w:p>
     <w:p>
+      <w:proofErr w:type="spellStart"/>
       <w:r>
         <w:t>Paramters</w:t>
       </w:r>
+      <w:proofErr w:type="spellEnd"/>
     </w:p>
     <w:p>
       <w:pPr>
@@ -663,7 +737,15 @@
         </w:numPr>
       </w:pPr>
       <w:r>
-        <w:t>I_RST: asynch reset</w:t>
+        <w:t xml:space="preserve">I_RST: </w:t>
+      </w:r>
+      <w:proofErr w:type="spellStart"/>
+      <w:r>
+        <w:t>asynch</w:t>
+      </w:r>
+      <w:proofErr w:type="spellEnd"/>
+      <w:r>
+        <w:t xml:space="preserve"> reset</w:t>
       </w:r>
     </w:p>
     <w:p>
@@ -686,20 +768,33 @@
       <w:r>
         <w:t xml:space="preserve"> </w:t>
       </w:r>
-      <w:r>
-        <w:t>i_DATA: 2D bit array holding N sets to transmit over MOSI</w:t>
-      </w:r>
-    </w:p>
-    <w:p>
-      <w:pPr>
-        <w:pStyle w:val="ListParagraph"/>
-        <w:numPr>
-          <w:ilvl w:val="0"/>
-          <w:numId w:val="3"/>
-        </w:numPr>
-      </w:pPr>
-      <w:r>
-        <w:t>[N-1:0] i_DC: D/C command for each byte</w:t>
+      <w:proofErr w:type="spellStart"/>
+      <w:r>
+        <w:t>i_DATA</w:t>
+      </w:r>
+      <w:proofErr w:type="spellEnd"/>
+      <w:r>
+        <w:t>: 2D bit array holding N sets to transmit over MOSI</w:t>
+      </w:r>
+    </w:p>
+    <w:p>
+      <w:pPr>
+        <w:pStyle w:val="ListParagraph"/>
+        <w:numPr>
+          <w:ilvl w:val="0"/>
+          <w:numId w:val="3"/>
+        </w:numPr>
+      </w:pPr>
+      <w:r>
+        <w:t xml:space="preserve">[N-1:0] </w:t>
+      </w:r>
+      <w:proofErr w:type="spellStart"/>
+      <w:r>
+        <w:t>i_DC</w:t>
+      </w:r>
+      <w:proofErr w:type="spellEnd"/>
+      <w:r>
+        <w:t>: D/C command for each byte</w:t>
       </w:r>
     </w:p>
     <w:p>
@@ -725,11 +820,16 @@
       <w:r>
         <w:t xml:space="preserve">[4:0] </w:t>
       </w:r>
+      <w:proofErr w:type="spellStart"/>
       <w:r>
         <w:t>i_</w:t>
       </w:r>
       <w:r>
-        <w:t>N_transmit: # of N bytes to transmit on load</w:t>
+        <w:t>N_transmit</w:t>
+      </w:r>
+      <w:proofErr w:type="spellEnd"/>
+      <w:r>
+        <w:t>: # of N bytes to transmit on load</w:t>
       </w:r>
       <w:r>
         <w:t>, will be counted</w:t>
@@ -749,7 +849,15 @@
         </w:numPr>
       </w:pPr>
       <w:r>
-        <w:t>[WIDTH-1:0] o_DATA: byte to feed to master SPI shift module</w:t>
+        <w:t xml:space="preserve">[WIDTH-1:0] </w:t>
+      </w:r>
+      <w:proofErr w:type="spellStart"/>
+      <w:r>
+        <w:t>o_DATA</w:t>
+      </w:r>
+      <w:proofErr w:type="spellEnd"/>
+      <w:r>
+        <w:t>: byte to feed to master SPI shift module</w:t>
       </w:r>
     </w:p>
     <w:p>
@@ -797,7 +905,6 @@
         <w:t>: final byte to transmit</w:t>
       </w:r>
     </w:p>
-    <w:p/>
     <w:p>
       <w:pPr>
         <w:rPr>
@@ -810,10 +917,42 @@
           <w:b/>
           <w:bCs/>
         </w:rPr>
+        <w:lastRenderedPageBreak/>
         <w:t>OLED Interface wrapper</w:t>
       </w:r>
     </w:p>
     <w:p>
+      <w:proofErr w:type="spellStart"/>
+      <w:r>
+        <w:t>Paramters</w:t>
+      </w:r>
+      <w:proofErr w:type="spellEnd"/>
+    </w:p>
+    <w:p>
+      <w:pPr>
+        <w:pStyle w:val="ListParagraph"/>
+        <w:numPr>
+          <w:ilvl w:val="0"/>
+          <w:numId w:val="3"/>
+        </w:numPr>
+      </w:pPr>
+      <w:r>
+        <w:t>WIDTH: number of bits to transmit in one set</w:t>
+      </w:r>
+    </w:p>
+    <w:p>
+      <w:pPr>
+        <w:pStyle w:val="ListParagraph"/>
+        <w:numPr>
+          <w:ilvl w:val="0"/>
+          <w:numId w:val="3"/>
+        </w:numPr>
+      </w:pPr>
+      <w:r>
+        <w:t>N: max # of sets that can be parallel loaded</w:t>
+      </w:r>
+    </w:p>
+    <w:p>
       <w:r>
         <w:t>Input</w:t>
       </w:r>
@@ -827,79 +966,201 @@
         </w:numPr>
       </w:pPr>
       <w:r>
-        <w:t>Mode: line, rectangle, text</w:t>
-      </w:r>
-    </w:p>
-    <w:p>
-      <w:pPr>
-        <w:pStyle w:val="ListParagraph"/>
-        <w:numPr>
-          <w:ilvl w:val="0"/>
-          <w:numId w:val="3"/>
-        </w:numPr>
-      </w:pPr>
-      <w:r>
-        <w:t>Row1</w:t>
-      </w:r>
-    </w:p>
-    <w:p>
-      <w:pPr>
-        <w:pStyle w:val="ListParagraph"/>
-        <w:numPr>
-          <w:ilvl w:val="0"/>
-          <w:numId w:val="3"/>
-        </w:numPr>
-      </w:pPr>
-      <w:r>
-        <w:t>Row2</w:t>
-      </w:r>
-    </w:p>
-    <w:p>
-      <w:pPr>
-        <w:pStyle w:val="ListParagraph"/>
-        <w:numPr>
-          <w:ilvl w:val="0"/>
-          <w:numId w:val="3"/>
-        </w:numPr>
-      </w:pPr>
-      <w:r>
-        <w:t>Row3</w:t>
-      </w:r>
-    </w:p>
-    <w:p>
-      <w:pPr>
-        <w:pStyle w:val="ListParagraph"/>
-        <w:numPr>
-          <w:ilvl w:val="0"/>
-          <w:numId w:val="3"/>
-        </w:numPr>
-      </w:pPr>
-      <w:r>
-        <w:t>Col1</w:t>
-      </w:r>
-    </w:p>
-    <w:p>
-      <w:pPr>
-        <w:pStyle w:val="ListParagraph"/>
-        <w:numPr>
-          <w:ilvl w:val="0"/>
-          <w:numId w:val="3"/>
-        </w:numPr>
-      </w:pPr>
-      <w:r>
-        <w:t>Col2</w:t>
-      </w:r>
-    </w:p>
-    <w:p>
-      <w:pPr>
-        <w:pStyle w:val="ListParagraph"/>
-        <w:numPr>
-          <w:ilvl w:val="0"/>
-          <w:numId w:val="3"/>
-        </w:numPr>
-      </w:pPr>
-      <w:r>
-        <w:t>Col3</w:t>
+        <w:t>I_</w:t>
+      </w:r>
+      <w:r>
+        <w:t>CLK</w:t>
+      </w:r>
+      <w:r>
+        <w:t>: FPGA clock</w:t>
+      </w:r>
+    </w:p>
+    <w:p>
+      <w:pPr>
+        <w:pStyle w:val="ListParagraph"/>
+        <w:numPr>
+          <w:ilvl w:val="0"/>
+          <w:numId w:val="3"/>
+        </w:numPr>
+      </w:pPr>
+      <w:r>
+        <w:t>I_</w:t>
+      </w:r>
+      <w:r>
+        <w:t>RST</w:t>
+      </w:r>
+      <w:r>
+        <w:t xml:space="preserve">: </w:t>
+      </w:r>
+      <w:proofErr w:type="spellStart"/>
+      <w:r>
+        <w:t>asynch</w:t>
+      </w:r>
+      <w:proofErr w:type="spellEnd"/>
+      <w:r>
+        <w:t xml:space="preserve"> reset</w:t>
+      </w:r>
+    </w:p>
+    <w:p>
+      <w:pPr>
+        <w:pStyle w:val="ListParagraph"/>
+        <w:numPr>
+          <w:ilvl w:val="0"/>
+          <w:numId w:val="3"/>
+        </w:numPr>
+      </w:pPr>
+      <w:r>
+        <w:t xml:space="preserve">[1:0] </w:t>
+      </w:r>
+      <w:r>
+        <w:t>I_MODE</w:t>
+      </w:r>
+      <w:r>
+        <w:t xml:space="preserve">: </w:t>
+      </w:r>
+      <w:r>
+        <w:t>display mode select, will determine state machine load</w:t>
+      </w:r>
+    </w:p>
+    <w:p>
+      <w:pPr>
+        <w:pStyle w:val="ListParagraph"/>
+        <w:numPr>
+          <w:ilvl w:val="0"/>
+          <w:numId w:val="3"/>
+        </w:numPr>
+      </w:pPr>
+      <w:r>
+        <w:t>I_START: load bytes and transmit</w:t>
+      </w:r>
+    </w:p>
+    <w:p>
+      <w:pPr>
+        <w:pStyle w:val="ListParagraph"/>
+        <w:numPr>
+          <w:ilvl w:val="0"/>
+          <w:numId w:val="3"/>
+        </w:numPr>
+      </w:pPr>
+      <w:r>
+        <w:t>I_</w:t>
+      </w:r>
+      <w:r>
+        <w:t>R</w:t>
+      </w:r>
+      <w:r>
+        <w:t>OW</w:t>
+      </w:r>
+      <w:r>
+        <w:t>1</w:t>
+      </w:r>
+      <w:r>
+        <w:t>: ROW1 byte data</w:t>
+      </w:r>
+    </w:p>
+    <w:p>
+      <w:pPr>
+        <w:pStyle w:val="ListParagraph"/>
+        <w:numPr>
+          <w:ilvl w:val="0"/>
+          <w:numId w:val="3"/>
+        </w:numPr>
+      </w:pPr>
+      <w:r>
+        <w:t>I_</w:t>
+      </w:r>
+      <w:r>
+        <w:t>ROW</w:t>
+      </w:r>
+      <w:r>
+        <w:t xml:space="preserve">2: </w:t>
+      </w:r>
+      <w:r>
+        <w:t>ROW</w:t>
+      </w:r>
+      <w:r>
+        <w:t>2</w:t>
+      </w:r>
+      <w:r>
+        <w:t xml:space="preserve"> byte data</w:t>
+      </w:r>
+    </w:p>
+    <w:p>
+      <w:pPr>
+        <w:pStyle w:val="ListParagraph"/>
+        <w:numPr>
+          <w:ilvl w:val="0"/>
+          <w:numId w:val="3"/>
+        </w:numPr>
+      </w:pPr>
+      <w:r>
+        <w:t>I_</w:t>
+      </w:r>
+      <w:r>
+        <w:t>ROW</w:t>
+      </w:r>
+      <w:r>
+        <w:t xml:space="preserve">3: </w:t>
+      </w:r>
+      <w:r>
+        <w:t>ROW</w:t>
+      </w:r>
+      <w:r>
+        <w:t>3</w:t>
+      </w:r>
+      <w:r>
+        <w:t xml:space="preserve"> byte data</w:t>
+      </w:r>
+    </w:p>
+    <w:p>
+      <w:pPr>
+        <w:pStyle w:val="ListParagraph"/>
+        <w:numPr>
+          <w:ilvl w:val="0"/>
+          <w:numId w:val="3"/>
+        </w:numPr>
+      </w:pPr>
+      <w:r>
+        <w:t>I_COL1: COL1</w:t>
+      </w:r>
+      <w:r>
+        <w:t xml:space="preserve"> byte data</w:t>
+      </w:r>
+    </w:p>
+    <w:p>
+      <w:pPr>
+        <w:pStyle w:val="ListParagraph"/>
+        <w:numPr>
+          <w:ilvl w:val="0"/>
+          <w:numId w:val="3"/>
+        </w:numPr>
+      </w:pPr>
+      <w:r>
+        <w:t>I_COL</w:t>
+      </w:r>
+      <w:r>
+        <w:t>2: COL2</w:t>
+      </w:r>
+      <w:r>
+        <w:t xml:space="preserve"> byte data</w:t>
+      </w:r>
+    </w:p>
+    <w:p>
+      <w:pPr>
+        <w:pStyle w:val="ListParagraph"/>
+        <w:numPr>
+          <w:ilvl w:val="0"/>
+          <w:numId w:val="3"/>
+        </w:numPr>
+      </w:pPr>
+      <w:r>
+        <w:t>I_COL</w:t>
+      </w:r>
+      <w:r>
+        <w:t>3: COL3</w:t>
+      </w:r>
+      <w:r>
+        <w:t xml:space="preserve"> byte data</w:t>
       </w:r>
     </w:p>
     <w:p>
@@ -921,6 +1182,33 @@
       <w:r>
         <w:t>CS</w:t>
       </w:r>
+      <w:r>
+        <w:t>: Active low chip select</w:t>
+      </w:r>
+    </w:p>
+    <w:p>
+      <w:pPr>
+        <w:pStyle w:val="ListParagraph"/>
+        <w:numPr>
+          <w:ilvl w:val="0"/>
+          <w:numId w:val="3"/>
+        </w:numPr>
+      </w:pPr>
+      <w:r>
+        <w:t>O_MOSI: Master out slave in serial bit</w:t>
+      </w:r>
+    </w:p>
+    <w:p>
+      <w:pPr>
+        <w:pStyle w:val="ListParagraph"/>
+        <w:numPr>
+          <w:ilvl w:val="0"/>
+          <w:numId w:val="3"/>
+        </w:numPr>
+      </w:pPr>
+      <w:r>
+        <w:t>O_SCK: Slave clock</w:t>
+      </w:r>
     </w:p>
     <w:p>
       <w:pPr>
@@ -936,17 +1224,8 @@
       <w:r>
         <w:t>D/C</w:t>
       </w:r>
-    </w:p>
-    <w:p>
-      <w:pPr>
-        <w:pStyle w:val="ListParagraph"/>
-        <w:numPr>
-          <w:ilvl w:val="0"/>
-          <w:numId w:val="3"/>
-        </w:numPr>
-      </w:pPr>
-      <w:r>
-        <w:t>O_SCK</w:t>
+      <w:r>
+        <w:t>: Data/Command control</w:t>
       </w:r>
     </w:p>
     <w:p>
@@ -960,6 +1239,9 @@
       <w:r>
         <w:t>O_RES</w:t>
       </w:r>
+      <w:r>
+        <w:t>: power reset</w:t>
+      </w:r>
     </w:p>
     <w:p>
       <w:pPr>
@@ -972,6 +1254,9 @@
       <w:r>
         <w:t>O_VCCEN</w:t>
       </w:r>
+      <w:r>
+        <w:t>: VCC Enable</w:t>
+      </w:r>
     </w:p>
     <w:p>
       <w:pPr>
@@ -983,6 +1268,30 @@
       </w:pPr>
       <w:r>
         <w:t>O_PMODEN</w:t>
+      </w:r>
+      <w:r>
+        <w:t xml:space="preserve">: </w:t>
+      </w:r>
+      <w:proofErr w:type="spellStart"/>
+      <w:r>
+        <w:t>Vdd</w:t>
+      </w:r>
+      <w:proofErr w:type="spellEnd"/>
+      <w:r>
+        <w:t xml:space="preserve"> Logic Voltage control</w:t>
+      </w:r>
+    </w:p>
+    <w:p>
+      <w:r>
+        <w:t xml:space="preserve">Uses the </w:t>
+      </w:r>
+      <w:proofErr w:type="spellStart"/>
+      <w:r>
+        <w:t>Nbit_MOSI_SPI</w:t>
+      </w:r>
+      <w:proofErr w:type="spellEnd"/>
+      <w:r>
+        <w:t xml:space="preserve"> to send serial bits to OLED display over MOSI. Also drives CS and D/C. This will include a clock divider to count/utilize the FPGA clock and drive O_SCK for the byte buffer and slave OLED display.  </w:t>
       </w:r>
     </w:p>
     <w:sectPr>
@@ -1815,7 +2124,7 @@
   <w:style w:type="paragraph" w:default="1" w:styleId="Normal">
     <w:name w:val="Normal"/>
     <w:qFormat/>
-    <w:rsid w:val="006B36D4"/>
+    <w:rsid w:val="001D2A6A"/>
   </w:style>
   <w:style w:type="character" w:default="1" w:styleId="DefaultParagraphFont">
     <w:name w:val="Default Paragraph Font"/>

</xml_diff>

<commit_message>
can fill with any color
</commit_message>
<xml_diff>
--- a/Work.docx
+++ b/Work.docx
@@ -1,6 +1,6 @@
 
 <file path=word/document.xml><?xml version="1.0" encoding="utf-8"?>
-<w:document xmlns:wpc="http://schemas.microsoft.com/office/word/2010/wordprocessingCanvas" xmlns:cx="http://schemas.microsoft.com/office/drawing/2014/chartex" xmlns:cx1="http://schemas.microsoft.com/office/drawing/2015/9/8/chartex" xmlns:cx2="http://schemas.microsoft.com/office/drawing/2015/10/21/chartex" xmlns:cx3="http://schemas.microsoft.com/office/drawing/2016/5/9/chartex" xmlns:cx4="http://schemas.microsoft.com/office/drawing/2016/5/10/chartex" xmlns:cx5="http://schemas.microsoft.com/office/drawing/2016/5/11/chartex" xmlns:cx6="http://schemas.microsoft.com/office/drawing/2016/5/12/chartex" xmlns:cx7="http://schemas.microsoft.com/office/drawing/2016/5/13/chartex" xmlns:cx8="http://schemas.microsoft.com/office/drawing/2016/5/14/chartex" xmlns:mc="http://schemas.openxmlformats.org/markup-compatibility/2006" xmlns:aink="http://schemas.microsoft.com/office/drawing/2016/ink" xmlns:am3d="http://schemas.microsoft.com/office/drawing/2017/model3d" xmlns:o="urn:schemas-microsoft-com:office:office" xmlns:oel="http://schemas.microsoft.com/office/2019/extlst" xmlns:r="http://schemas.openxmlformats.org/officeDocument/2006/relationships" xmlns:m="http://schemas.openxmlformats.org/officeDocument/2006/math" xmlns:v="urn:schemas-microsoft-com:vml" xmlns:wp14="http://schemas.microsoft.com/office/word/2010/wordprocessingDrawing" xmlns:wp="http://schemas.openxmlformats.org/drawingml/2006/wordprocessingDrawing" xmlns:w10="urn:schemas-microsoft-com:office:word" xmlns:w="http://schemas.openxmlformats.org/wordprocessingml/2006/main" xmlns:w14="http://schemas.microsoft.com/office/word/2010/wordml" xmlns:w15="http://schemas.microsoft.com/office/word/2012/wordml" xmlns:w16cex="http://schemas.microsoft.com/office/word/2018/wordml/cex" xmlns:w16cid="http://schemas.microsoft.com/office/word/2016/wordml/cid" xmlns:w16="http://schemas.microsoft.com/office/word/2018/wordml" xmlns:w16du="http://schemas.microsoft.com/office/word/2023/wordml/word16du" xmlns:w16sdtdh="http://schemas.microsoft.com/office/word/2020/wordml/sdtdatahash" xmlns:w16se="http://schemas.microsoft.com/office/word/2015/wordml/symex" xmlns:wpg="http://schemas.microsoft.com/office/word/2010/wordprocessingGroup" xmlns:wpi="http://schemas.microsoft.com/office/word/2010/wordprocessingInk" xmlns:wne="http://schemas.microsoft.com/office/word/2006/wordml" xmlns:wps="http://schemas.microsoft.com/office/word/2010/wordprocessingShape" mc:Ignorable="w14 w15 w16se w16cid w16 w16cex w16sdtdh wp14">
+<w:document xmlns:wpc="http://schemas.microsoft.com/office/word/2010/wordprocessingCanvas" xmlns:cx="http://schemas.microsoft.com/office/drawing/2014/chartex" xmlns:cx1="http://schemas.microsoft.com/office/drawing/2015/9/8/chartex" xmlns:cx2="http://schemas.microsoft.com/office/drawing/2015/10/21/chartex" xmlns:cx3="http://schemas.microsoft.com/office/drawing/2016/5/9/chartex" xmlns:cx4="http://schemas.microsoft.com/office/drawing/2016/5/10/chartex" xmlns:cx5="http://schemas.microsoft.com/office/drawing/2016/5/11/chartex" xmlns:cx6="http://schemas.microsoft.com/office/drawing/2016/5/12/chartex" xmlns:cx7="http://schemas.microsoft.com/office/drawing/2016/5/13/chartex" xmlns:cx8="http://schemas.microsoft.com/office/drawing/2016/5/14/chartex" xmlns:mc="http://schemas.openxmlformats.org/markup-compatibility/2006" xmlns:aink="http://schemas.microsoft.com/office/drawing/2016/ink" xmlns:am3d="http://schemas.microsoft.com/office/drawing/2017/model3d" xmlns:o="urn:schemas-microsoft-com:office:office" xmlns:oel="http://schemas.microsoft.com/office/2019/extlst" xmlns:r="http://schemas.openxmlformats.org/officeDocument/2006/relationships" xmlns:m="http://schemas.openxmlformats.org/officeDocument/2006/math" xmlns:v="urn:schemas-microsoft-com:vml" xmlns:wp14="http://schemas.microsoft.com/office/word/2010/wordprocessingDrawing" xmlns:wp="http://schemas.openxmlformats.org/drawingml/2006/wordprocessingDrawing" xmlns:w10="urn:schemas-microsoft-com:office:word" xmlns:w="http://schemas.openxmlformats.org/wordprocessingml/2006/main" xmlns:w14="http://schemas.microsoft.com/office/word/2010/wordml" xmlns:w15="http://schemas.microsoft.com/office/word/2012/wordml" xmlns:w16cex="http://schemas.microsoft.com/office/word/2018/wordml/cex" xmlns:w16cid="http://schemas.microsoft.com/office/word/2016/wordml/cid" xmlns:w16="http://schemas.microsoft.com/office/word/2018/wordml" xmlns:w16sdtdh="http://schemas.microsoft.com/office/word/2020/wordml/sdtdatahash" xmlns:w16se="http://schemas.microsoft.com/office/word/2015/wordml/symex" xmlns:wpg="http://schemas.microsoft.com/office/word/2010/wordprocessingGroup" xmlns:wpi="http://schemas.microsoft.com/office/word/2010/wordprocessingInk" xmlns:wne="http://schemas.microsoft.com/office/word/2006/wordml" xmlns:wps="http://schemas.microsoft.com/office/word/2010/wordprocessingShape" mc:Ignorable="w14 w15 w16se w16cid w16 w16cex w16sdtdh wp14">
   <w:body>
     <w:p>
       <w:pPr>
@@ -1543,8 +1543,17 @@
       </w:r>
     </w:p>
     <w:p/>
-    <w:p>
-      <w:r>
+    <w:p/>
+    <w:p/>
+    <w:p/>
+    <w:p/>
+    <w:p/>
+    <w:p/>
+    <w:p/>
+    <w:p/>
+    <w:p>
+      <w:r>
+        <w:lastRenderedPageBreak/>
         <w:t>Turn on Steps:</w:t>
       </w:r>
     </w:p>
@@ -1633,6 +1642,190 @@
       <w:proofErr w:type="spellEnd"/>
     </w:p>
     <w:p>
+      <w:pPr>
+        <w:pStyle w:val="ListParagraph"/>
+        <w:numPr>
+          <w:ilvl w:val="0"/>
+          <w:numId w:val="5"/>
+        </w:numPr>
+      </w:pPr>
+      <w:r>
+        <w:t xml:space="preserve">Set Color </w:t>
+      </w:r>
+      <w:r>
+        <w:t>Depth</w:t>
+      </w:r>
+      <w:r>
+        <w:t xml:space="preserve"> to 8 bits</w:t>
+      </w:r>
+    </w:p>
+    <w:p>
+      <w:pPr>
+        <w:pStyle w:val="ListParagraph"/>
+        <w:numPr>
+          <w:ilvl w:val="1"/>
+          <w:numId w:val="5"/>
+        </w:numPr>
+      </w:pPr>
+      <w:r>
+        <w:t>Send command byte 0xA0</w:t>
+      </w:r>
+    </w:p>
+    <w:p>
+      <w:pPr>
+        <w:pStyle w:val="ListParagraph"/>
+        <w:numPr>
+          <w:ilvl w:val="1"/>
+          <w:numId w:val="5"/>
+        </w:numPr>
+      </w:pPr>
+      <w:r>
+        <w:t xml:space="preserve">Send data byte to update </w:t>
+      </w:r>
+      <w:r>
+        <w:t xml:space="preserve">to 256 color </w:t>
+      </w:r>
+      <w:proofErr w:type="gramStart"/>
+      <w:r>
+        <w:t>format</w:t>
+      </w:r>
+      <w:proofErr w:type="gramEnd"/>
+      <w:r>
+        <w:t xml:space="preserve"> (0x40)</w:t>
+      </w:r>
+    </w:p>
+    <w:p>
+      <w:r>
+        <w:t>Draw steps:</w:t>
+      </w:r>
+    </w:p>
+    <w:p>
+      <w:pPr>
+        <w:pStyle w:val="ListParagraph"/>
+        <w:numPr>
+          <w:ilvl w:val="0"/>
+          <w:numId w:val="7"/>
+        </w:numPr>
+      </w:pPr>
+      <w:r>
+        <w:t>Set start row to 0, end row to 63</w:t>
+      </w:r>
+    </w:p>
+    <w:p>
+      <w:pPr>
+        <w:pStyle w:val="ListParagraph"/>
+        <w:numPr>
+          <w:ilvl w:val="1"/>
+          <w:numId w:val="7"/>
+        </w:numPr>
+      </w:pPr>
+      <w:r>
+        <w:t>Set Row command, 0x75</w:t>
+      </w:r>
+    </w:p>
+    <w:p>
+      <w:pPr>
+        <w:pStyle w:val="ListParagraph"/>
+        <w:numPr>
+          <w:ilvl w:val="1"/>
+          <w:numId w:val="7"/>
+        </w:numPr>
+      </w:pPr>
+      <w:r>
+        <w:t>Starting row address (range from 00d to 63d</w:t>
+      </w:r>
+      <w:proofErr w:type="gramStart"/>
+      <w:r>
+        <w:t>)</w:t>
+      </w:r>
+      <w:r>
+        <w:t xml:space="preserve"> </w:t>
+      </w:r>
+      <w:r>
+        <w:t>,</w:t>
+      </w:r>
+      <w:proofErr w:type="gramEnd"/>
+      <w:r>
+        <w:t xml:space="preserve"> data command</w:t>
+      </w:r>
+    </w:p>
+    <w:p>
+      <w:pPr>
+        <w:pStyle w:val="ListParagraph"/>
+        <w:numPr>
+          <w:ilvl w:val="1"/>
+          <w:numId w:val="7"/>
+        </w:numPr>
+      </w:pPr>
+      <w:r>
+        <w:t>Ending row address (range from 00d to 63d), data command</w:t>
+      </w:r>
+    </w:p>
+    <w:p>
+      <w:pPr>
+        <w:pStyle w:val="ListParagraph"/>
+        <w:numPr>
+          <w:ilvl w:val="0"/>
+          <w:numId w:val="7"/>
+        </w:numPr>
+      </w:pPr>
+      <w:r>
+        <w:t>Set start column to 0, end column to 95</w:t>
+      </w:r>
+    </w:p>
+    <w:p>
+      <w:pPr>
+        <w:pStyle w:val="ListParagraph"/>
+        <w:numPr>
+          <w:ilvl w:val="1"/>
+          <w:numId w:val="7"/>
+        </w:numPr>
+      </w:pPr>
+      <w:r>
+        <w:t>Set Row command, 0x</w:t>
+      </w:r>
+      <w:r>
+        <w:t>75</w:t>
+      </w:r>
+    </w:p>
+    <w:p>
+      <w:pPr>
+        <w:pStyle w:val="ListParagraph"/>
+        <w:numPr>
+          <w:ilvl w:val="1"/>
+          <w:numId w:val="7"/>
+        </w:numPr>
+      </w:pPr>
+      <w:r>
+        <w:t xml:space="preserve">Starting row address (range from 00d to </w:t>
+      </w:r>
+      <w:r>
+        <w:t>93</w:t>
+      </w:r>
+      <w:r>
+        <w:t>d), data command</w:t>
+      </w:r>
+    </w:p>
+    <w:p>
+      <w:pPr>
+        <w:pStyle w:val="ListParagraph"/>
+        <w:numPr>
+          <w:ilvl w:val="1"/>
+          <w:numId w:val="7"/>
+        </w:numPr>
+      </w:pPr>
+      <w:r>
+        <w:t xml:space="preserve">Ending row address (range from 00d to </w:t>
+      </w:r>
+      <w:r>
+        <w:t>93</w:t>
+      </w:r>
+      <w:r>
+        <w:t>d), data command</w:t>
+      </w:r>
+    </w:p>
+    <w:p/>
+    <w:p>
       <w:r>
         <w:t>Turn off Steps:</w:t>
       </w:r>
@@ -1658,16 +1851,7 @@
         </w:numPr>
       </w:pPr>
       <w:r>
-        <w:t xml:space="preserve">Set VCCEN to low, </w:t>
-      </w:r>
-      <w:r>
-        <w:t xml:space="preserve">set PMODEN to low, </w:t>
-      </w:r>
-      <w:r>
-        <w:t xml:space="preserve">wait </w:t>
-      </w:r>
-      <w:r>
-        <w:t xml:space="preserve">100 </w:t>
+        <w:t xml:space="preserve">Set VCCEN to low, set PMODEN to low, wait 100 </w:t>
       </w:r>
       <w:proofErr w:type="spellStart"/>
       <w:r>
@@ -1707,36 +1891,7 @@
         <w:t xml:space="preserve"> (typical 100ms), then power OFF VDD</w:t>
       </w:r>
     </w:p>
-    <w:p>
-      <w:r>
-        <w:lastRenderedPageBreak/>
-        <w:t>Draw steps:</w:t>
-      </w:r>
-    </w:p>
-    <w:p>
-      <w:pPr>
-        <w:pStyle w:val="ListParagraph"/>
-        <w:numPr>
-          <w:ilvl w:val="0"/>
-          <w:numId w:val="7"/>
-        </w:numPr>
-      </w:pPr>
-      <w:r>
-        <w:t>Set start row to 0, end row to 63</w:t>
-      </w:r>
-    </w:p>
-    <w:p>
-      <w:pPr>
-        <w:pStyle w:val="ListParagraph"/>
-        <w:numPr>
-          <w:ilvl w:val="0"/>
-          <w:numId w:val="7"/>
-        </w:numPr>
-      </w:pPr>
-      <w:r>
-        <w:t>Set start column to 0, end column to 95</w:t>
-      </w:r>
-    </w:p>
+    <w:p/>
     <w:sectPr>
       <w:footerReference w:type="default" r:id="rId10"/>
       <w:pgSz w:w="12240" w:h="15840"/>
@@ -1749,7 +1904,7 @@
 </file>
 
 <file path=word/endnotes.xml><?xml version="1.0" encoding="utf-8"?>
-<w:endnotes xmlns:wpc="http://schemas.microsoft.com/office/word/2010/wordprocessingCanvas" xmlns:cx="http://schemas.microsoft.com/office/drawing/2014/chartex" xmlns:cx1="http://schemas.microsoft.com/office/drawing/2015/9/8/chartex" xmlns:cx2="http://schemas.microsoft.com/office/drawing/2015/10/21/chartex" xmlns:cx3="http://schemas.microsoft.com/office/drawing/2016/5/9/chartex" xmlns:cx4="http://schemas.microsoft.com/office/drawing/2016/5/10/chartex" xmlns:cx5="http://schemas.microsoft.com/office/drawing/2016/5/11/chartex" xmlns:cx6="http://schemas.microsoft.com/office/drawing/2016/5/12/chartex" xmlns:cx7="http://schemas.microsoft.com/office/drawing/2016/5/13/chartex" xmlns:cx8="http://schemas.microsoft.com/office/drawing/2016/5/14/chartex" xmlns:mc="http://schemas.openxmlformats.org/markup-compatibility/2006" xmlns:aink="http://schemas.microsoft.com/office/drawing/2016/ink" xmlns:am3d="http://schemas.microsoft.com/office/drawing/2017/model3d" xmlns:o="urn:schemas-microsoft-com:office:office" xmlns:oel="http://schemas.microsoft.com/office/2019/extlst" xmlns:r="http://schemas.openxmlformats.org/officeDocument/2006/relationships" xmlns:m="http://schemas.openxmlformats.org/officeDocument/2006/math" xmlns:v="urn:schemas-microsoft-com:vml" xmlns:wp14="http://schemas.microsoft.com/office/word/2010/wordprocessingDrawing" xmlns:wp="http://schemas.openxmlformats.org/drawingml/2006/wordprocessingDrawing" xmlns:w10="urn:schemas-microsoft-com:office:word" xmlns:w="http://schemas.openxmlformats.org/wordprocessingml/2006/main" xmlns:w14="http://schemas.microsoft.com/office/word/2010/wordml" xmlns:w15="http://schemas.microsoft.com/office/word/2012/wordml" xmlns:w16cex="http://schemas.microsoft.com/office/word/2018/wordml/cex" xmlns:w16cid="http://schemas.microsoft.com/office/word/2016/wordml/cid" xmlns:w16="http://schemas.microsoft.com/office/word/2018/wordml" xmlns:w16du="http://schemas.microsoft.com/office/word/2023/wordml/word16du" xmlns:w16sdtdh="http://schemas.microsoft.com/office/word/2020/wordml/sdtdatahash" xmlns:w16se="http://schemas.microsoft.com/office/word/2015/wordml/symex" xmlns:wpg="http://schemas.microsoft.com/office/word/2010/wordprocessingGroup" xmlns:wpi="http://schemas.microsoft.com/office/word/2010/wordprocessingInk" xmlns:wne="http://schemas.microsoft.com/office/word/2006/wordml" xmlns:wps="http://schemas.microsoft.com/office/word/2010/wordprocessingShape" mc:Ignorable="w14 w15 w16se w16cid w16 w16cex w16sdtdh wp14">
+<w:endnotes xmlns:wpc="http://schemas.microsoft.com/office/word/2010/wordprocessingCanvas" xmlns:cx="http://schemas.microsoft.com/office/drawing/2014/chartex" xmlns:cx1="http://schemas.microsoft.com/office/drawing/2015/9/8/chartex" xmlns:cx2="http://schemas.microsoft.com/office/drawing/2015/10/21/chartex" xmlns:cx3="http://schemas.microsoft.com/office/drawing/2016/5/9/chartex" xmlns:cx4="http://schemas.microsoft.com/office/drawing/2016/5/10/chartex" xmlns:cx5="http://schemas.microsoft.com/office/drawing/2016/5/11/chartex" xmlns:cx6="http://schemas.microsoft.com/office/drawing/2016/5/12/chartex" xmlns:cx7="http://schemas.microsoft.com/office/drawing/2016/5/13/chartex" xmlns:cx8="http://schemas.microsoft.com/office/drawing/2016/5/14/chartex" xmlns:mc="http://schemas.openxmlformats.org/markup-compatibility/2006" xmlns:aink="http://schemas.microsoft.com/office/drawing/2016/ink" xmlns:am3d="http://schemas.microsoft.com/office/drawing/2017/model3d" xmlns:o="urn:schemas-microsoft-com:office:office" xmlns:oel="http://schemas.microsoft.com/office/2019/extlst" xmlns:r="http://schemas.openxmlformats.org/officeDocument/2006/relationships" xmlns:m="http://schemas.openxmlformats.org/officeDocument/2006/math" xmlns:v="urn:schemas-microsoft-com:vml" xmlns:wp14="http://schemas.microsoft.com/office/word/2010/wordprocessingDrawing" xmlns:wp="http://schemas.openxmlformats.org/drawingml/2006/wordprocessingDrawing" xmlns:w10="urn:schemas-microsoft-com:office:word" xmlns:w="http://schemas.openxmlformats.org/wordprocessingml/2006/main" xmlns:w14="http://schemas.microsoft.com/office/word/2010/wordml" xmlns:w15="http://schemas.microsoft.com/office/word/2012/wordml" xmlns:w16cex="http://schemas.microsoft.com/office/word/2018/wordml/cex" xmlns:w16cid="http://schemas.microsoft.com/office/word/2016/wordml/cid" xmlns:w16="http://schemas.microsoft.com/office/word/2018/wordml" xmlns:w16sdtdh="http://schemas.microsoft.com/office/word/2020/wordml/sdtdatahash" xmlns:w16se="http://schemas.microsoft.com/office/word/2015/wordml/symex" xmlns:wpg="http://schemas.microsoft.com/office/word/2010/wordprocessingGroup" xmlns:wpi="http://schemas.microsoft.com/office/word/2010/wordprocessingInk" xmlns:wne="http://schemas.microsoft.com/office/word/2006/wordml" xmlns:wps="http://schemas.microsoft.com/office/word/2010/wordprocessingShape" mc:Ignorable="w14 w15 w16se w16cid w16 w16cex w16sdtdh wp14">
   <w:endnote w:type="separator" w:id="-1">
     <w:p>
       <w:pPr>
@@ -1774,7 +1929,7 @@
 </file>
 
 <file path=word/footer1.xml><?xml version="1.0" encoding="utf-8"?>
-<w:ftr xmlns:wpc="http://schemas.microsoft.com/office/word/2010/wordprocessingCanvas" xmlns:cx="http://schemas.microsoft.com/office/drawing/2014/chartex" xmlns:cx1="http://schemas.microsoft.com/office/drawing/2015/9/8/chartex" xmlns:cx2="http://schemas.microsoft.com/office/drawing/2015/10/21/chartex" xmlns:cx3="http://schemas.microsoft.com/office/drawing/2016/5/9/chartex" xmlns:cx4="http://schemas.microsoft.com/office/drawing/2016/5/10/chartex" xmlns:cx5="http://schemas.microsoft.com/office/drawing/2016/5/11/chartex" xmlns:cx6="http://schemas.microsoft.com/office/drawing/2016/5/12/chartex" xmlns:cx7="http://schemas.microsoft.com/office/drawing/2016/5/13/chartex" xmlns:cx8="http://schemas.microsoft.com/office/drawing/2016/5/14/chartex" xmlns:mc="http://schemas.openxmlformats.org/markup-compatibility/2006" xmlns:aink="http://schemas.microsoft.com/office/drawing/2016/ink" xmlns:am3d="http://schemas.microsoft.com/office/drawing/2017/model3d" xmlns:o="urn:schemas-microsoft-com:office:office" xmlns:oel="http://schemas.microsoft.com/office/2019/extlst" xmlns:r="http://schemas.openxmlformats.org/officeDocument/2006/relationships" xmlns:m="http://schemas.openxmlformats.org/officeDocument/2006/math" xmlns:v="urn:schemas-microsoft-com:vml" xmlns:wp14="http://schemas.microsoft.com/office/word/2010/wordprocessingDrawing" xmlns:wp="http://schemas.openxmlformats.org/drawingml/2006/wordprocessingDrawing" xmlns:w10="urn:schemas-microsoft-com:office:word" xmlns:w="http://schemas.openxmlformats.org/wordprocessingml/2006/main" xmlns:w14="http://schemas.microsoft.com/office/word/2010/wordml" xmlns:w15="http://schemas.microsoft.com/office/word/2012/wordml" xmlns:w16cex="http://schemas.microsoft.com/office/word/2018/wordml/cex" xmlns:w16cid="http://schemas.microsoft.com/office/word/2016/wordml/cid" xmlns:w16="http://schemas.microsoft.com/office/word/2018/wordml" xmlns:w16du="http://schemas.microsoft.com/office/word/2023/wordml/word16du" xmlns:w16sdtdh="http://schemas.microsoft.com/office/word/2020/wordml/sdtdatahash" xmlns:w16se="http://schemas.microsoft.com/office/word/2015/wordml/symex" xmlns:wpg="http://schemas.microsoft.com/office/word/2010/wordprocessingGroup" xmlns:wpi="http://schemas.microsoft.com/office/word/2010/wordprocessingInk" xmlns:wne="http://schemas.microsoft.com/office/word/2006/wordml" xmlns:wps="http://schemas.microsoft.com/office/word/2010/wordprocessingShape" mc:Ignorable="w14 w15 w16se w16cid w16 w16cex w16sdtdh wp14">
+<w:ftr xmlns:wpc="http://schemas.microsoft.com/office/word/2010/wordprocessingCanvas" xmlns:cx="http://schemas.microsoft.com/office/drawing/2014/chartex" xmlns:cx1="http://schemas.microsoft.com/office/drawing/2015/9/8/chartex" xmlns:cx2="http://schemas.microsoft.com/office/drawing/2015/10/21/chartex" xmlns:cx3="http://schemas.microsoft.com/office/drawing/2016/5/9/chartex" xmlns:cx4="http://schemas.microsoft.com/office/drawing/2016/5/10/chartex" xmlns:cx5="http://schemas.microsoft.com/office/drawing/2016/5/11/chartex" xmlns:cx6="http://schemas.microsoft.com/office/drawing/2016/5/12/chartex" xmlns:cx7="http://schemas.microsoft.com/office/drawing/2016/5/13/chartex" xmlns:cx8="http://schemas.microsoft.com/office/drawing/2016/5/14/chartex" xmlns:mc="http://schemas.openxmlformats.org/markup-compatibility/2006" xmlns:aink="http://schemas.microsoft.com/office/drawing/2016/ink" xmlns:am3d="http://schemas.microsoft.com/office/drawing/2017/model3d" xmlns:o="urn:schemas-microsoft-com:office:office" xmlns:oel="http://schemas.microsoft.com/office/2019/extlst" xmlns:r="http://schemas.openxmlformats.org/officeDocument/2006/relationships" xmlns:m="http://schemas.openxmlformats.org/officeDocument/2006/math" xmlns:v="urn:schemas-microsoft-com:vml" xmlns:wp14="http://schemas.microsoft.com/office/word/2010/wordprocessingDrawing" xmlns:wp="http://schemas.openxmlformats.org/drawingml/2006/wordprocessingDrawing" xmlns:w10="urn:schemas-microsoft-com:office:word" xmlns:w="http://schemas.openxmlformats.org/wordprocessingml/2006/main" xmlns:w14="http://schemas.microsoft.com/office/word/2010/wordml" xmlns:w15="http://schemas.microsoft.com/office/word/2012/wordml" xmlns:w16cex="http://schemas.microsoft.com/office/word/2018/wordml/cex" xmlns:w16cid="http://schemas.microsoft.com/office/word/2016/wordml/cid" xmlns:w16="http://schemas.microsoft.com/office/word/2018/wordml" xmlns:w16sdtdh="http://schemas.microsoft.com/office/word/2020/wordml/sdtdatahash" xmlns:w16se="http://schemas.microsoft.com/office/word/2015/wordml/symex" xmlns:wpg="http://schemas.microsoft.com/office/word/2010/wordprocessingGroup" xmlns:wpi="http://schemas.microsoft.com/office/word/2010/wordprocessingInk" xmlns:wne="http://schemas.microsoft.com/office/word/2006/wordml" xmlns:wps="http://schemas.microsoft.com/office/word/2010/wordprocessingShape" mc:Ignorable="w14 w15 w16se w16cid w16 w16cex w16sdtdh wp14">
   <w:sdt>
     <w:sdtPr>
       <w:id w:val="1767959510"/>
@@ -1826,7 +1981,7 @@
 </file>
 
 <file path=word/footnotes.xml><?xml version="1.0" encoding="utf-8"?>
-<w:footnotes xmlns:wpc="http://schemas.microsoft.com/office/word/2010/wordprocessingCanvas" xmlns:cx="http://schemas.microsoft.com/office/drawing/2014/chartex" xmlns:cx1="http://schemas.microsoft.com/office/drawing/2015/9/8/chartex" xmlns:cx2="http://schemas.microsoft.com/office/drawing/2015/10/21/chartex" xmlns:cx3="http://schemas.microsoft.com/office/drawing/2016/5/9/chartex" xmlns:cx4="http://schemas.microsoft.com/office/drawing/2016/5/10/chartex" xmlns:cx5="http://schemas.microsoft.com/office/drawing/2016/5/11/chartex" xmlns:cx6="http://schemas.microsoft.com/office/drawing/2016/5/12/chartex" xmlns:cx7="http://schemas.microsoft.com/office/drawing/2016/5/13/chartex" xmlns:cx8="http://schemas.microsoft.com/office/drawing/2016/5/14/chartex" xmlns:mc="http://schemas.openxmlformats.org/markup-compatibility/2006" xmlns:aink="http://schemas.microsoft.com/office/drawing/2016/ink" xmlns:am3d="http://schemas.microsoft.com/office/drawing/2017/model3d" xmlns:o="urn:schemas-microsoft-com:office:office" xmlns:oel="http://schemas.microsoft.com/office/2019/extlst" xmlns:r="http://schemas.openxmlformats.org/officeDocument/2006/relationships" xmlns:m="http://schemas.openxmlformats.org/officeDocument/2006/math" xmlns:v="urn:schemas-microsoft-com:vml" xmlns:wp14="http://schemas.microsoft.com/office/word/2010/wordprocessingDrawing" xmlns:wp="http://schemas.openxmlformats.org/drawingml/2006/wordprocessingDrawing" xmlns:w10="urn:schemas-microsoft-com:office:word" xmlns:w="http://schemas.openxmlformats.org/wordprocessingml/2006/main" xmlns:w14="http://schemas.microsoft.com/office/word/2010/wordml" xmlns:w15="http://schemas.microsoft.com/office/word/2012/wordml" xmlns:w16cex="http://schemas.microsoft.com/office/word/2018/wordml/cex" xmlns:w16cid="http://schemas.microsoft.com/office/word/2016/wordml/cid" xmlns:w16="http://schemas.microsoft.com/office/word/2018/wordml" xmlns:w16du="http://schemas.microsoft.com/office/word/2023/wordml/word16du" xmlns:w16sdtdh="http://schemas.microsoft.com/office/word/2020/wordml/sdtdatahash" xmlns:w16se="http://schemas.microsoft.com/office/word/2015/wordml/symex" xmlns:wpg="http://schemas.microsoft.com/office/word/2010/wordprocessingGroup" xmlns:wpi="http://schemas.microsoft.com/office/word/2010/wordprocessingInk" xmlns:wne="http://schemas.microsoft.com/office/word/2006/wordml" xmlns:wps="http://schemas.microsoft.com/office/word/2010/wordprocessingShape" mc:Ignorable="w14 w15 w16se w16cid w16 w16cex w16sdtdh wp14">
+<w:footnotes xmlns:wpc="http://schemas.microsoft.com/office/word/2010/wordprocessingCanvas" xmlns:cx="http://schemas.microsoft.com/office/drawing/2014/chartex" xmlns:cx1="http://schemas.microsoft.com/office/drawing/2015/9/8/chartex" xmlns:cx2="http://schemas.microsoft.com/office/drawing/2015/10/21/chartex" xmlns:cx3="http://schemas.microsoft.com/office/drawing/2016/5/9/chartex" xmlns:cx4="http://schemas.microsoft.com/office/drawing/2016/5/10/chartex" xmlns:cx5="http://schemas.microsoft.com/office/drawing/2016/5/11/chartex" xmlns:cx6="http://schemas.microsoft.com/office/drawing/2016/5/12/chartex" xmlns:cx7="http://schemas.microsoft.com/office/drawing/2016/5/13/chartex" xmlns:cx8="http://schemas.microsoft.com/office/drawing/2016/5/14/chartex" xmlns:mc="http://schemas.openxmlformats.org/markup-compatibility/2006" xmlns:aink="http://schemas.microsoft.com/office/drawing/2016/ink" xmlns:am3d="http://schemas.microsoft.com/office/drawing/2017/model3d" xmlns:o="urn:schemas-microsoft-com:office:office" xmlns:oel="http://schemas.microsoft.com/office/2019/extlst" xmlns:r="http://schemas.openxmlformats.org/officeDocument/2006/relationships" xmlns:m="http://schemas.openxmlformats.org/officeDocument/2006/math" xmlns:v="urn:schemas-microsoft-com:vml" xmlns:wp14="http://schemas.microsoft.com/office/word/2010/wordprocessingDrawing" xmlns:wp="http://schemas.openxmlformats.org/drawingml/2006/wordprocessingDrawing" xmlns:w10="urn:schemas-microsoft-com:office:word" xmlns:w="http://schemas.openxmlformats.org/wordprocessingml/2006/main" xmlns:w14="http://schemas.microsoft.com/office/word/2010/wordml" xmlns:w15="http://schemas.microsoft.com/office/word/2012/wordml" xmlns:w16cex="http://schemas.microsoft.com/office/word/2018/wordml/cex" xmlns:w16cid="http://schemas.microsoft.com/office/word/2016/wordml/cid" xmlns:w16="http://schemas.microsoft.com/office/word/2018/wordml" xmlns:w16sdtdh="http://schemas.microsoft.com/office/word/2020/wordml/sdtdatahash" xmlns:w16se="http://schemas.microsoft.com/office/word/2015/wordml/symex" xmlns:wpg="http://schemas.microsoft.com/office/word/2010/wordprocessingGroup" xmlns:wpi="http://schemas.microsoft.com/office/word/2010/wordprocessingInk" xmlns:wne="http://schemas.microsoft.com/office/word/2006/wordml" xmlns:wps="http://schemas.microsoft.com/office/word/2010/wordprocessingShape" mc:Ignorable="w14 w15 w16se w16cid w16 w16cex w16sdtdh wp14">
   <w:footnote w:type="separator" w:id="-1">
     <w:p>
       <w:pPr>
@@ -1851,7 +2006,7 @@
 </file>
 
 <file path=word/numbering.xml><?xml version="1.0" encoding="utf-8"?>
-<w:numbering xmlns:wpc="http://schemas.microsoft.com/office/word/2010/wordprocessingCanvas" xmlns:cx="http://schemas.microsoft.com/office/drawing/2014/chartex" xmlns:cx1="http://schemas.microsoft.com/office/drawing/2015/9/8/chartex" xmlns:cx2="http://schemas.microsoft.com/office/drawing/2015/10/21/chartex" xmlns:cx3="http://schemas.microsoft.com/office/drawing/2016/5/9/chartex" xmlns:cx4="http://schemas.microsoft.com/office/drawing/2016/5/10/chartex" xmlns:cx5="http://schemas.microsoft.com/office/drawing/2016/5/11/chartex" xmlns:cx6="http://schemas.microsoft.com/office/drawing/2016/5/12/chartex" xmlns:cx7="http://schemas.microsoft.com/office/drawing/2016/5/13/chartex" xmlns:cx8="http://schemas.microsoft.com/office/drawing/2016/5/14/chartex" xmlns:mc="http://schemas.openxmlformats.org/markup-compatibility/2006" xmlns:aink="http://schemas.microsoft.com/office/drawing/2016/ink" xmlns:am3d="http://schemas.microsoft.com/office/drawing/2017/model3d" xmlns:o="urn:schemas-microsoft-com:office:office" xmlns:oel="http://schemas.microsoft.com/office/2019/extlst" xmlns:r="http://schemas.openxmlformats.org/officeDocument/2006/relationships" xmlns:m="http://schemas.openxmlformats.org/officeDocument/2006/math" xmlns:v="urn:schemas-microsoft-com:vml" xmlns:wp14="http://schemas.microsoft.com/office/word/2010/wordprocessingDrawing" xmlns:wp="http://schemas.openxmlformats.org/drawingml/2006/wordprocessingDrawing" xmlns:w10="urn:schemas-microsoft-com:office:word" xmlns:w="http://schemas.openxmlformats.org/wordprocessingml/2006/main" xmlns:w14="http://schemas.microsoft.com/office/word/2010/wordml" xmlns:w15="http://schemas.microsoft.com/office/word/2012/wordml" xmlns:w16cex="http://schemas.microsoft.com/office/word/2018/wordml/cex" xmlns:w16cid="http://schemas.microsoft.com/office/word/2016/wordml/cid" xmlns:w16="http://schemas.microsoft.com/office/word/2018/wordml" xmlns:w16du="http://schemas.microsoft.com/office/word/2023/wordml/word16du" xmlns:w16sdtdh="http://schemas.microsoft.com/office/word/2020/wordml/sdtdatahash" xmlns:w16se="http://schemas.microsoft.com/office/word/2015/wordml/symex" xmlns:wpg="http://schemas.microsoft.com/office/word/2010/wordprocessingGroup" xmlns:wpi="http://schemas.microsoft.com/office/word/2010/wordprocessingInk" xmlns:wne="http://schemas.microsoft.com/office/word/2006/wordml" xmlns:wps="http://schemas.microsoft.com/office/word/2010/wordprocessingShape" mc:Ignorable="w14 w15 w16se w16cid w16 w16cex w16sdtdh wp14">
+<w:numbering xmlns:wpc="http://schemas.microsoft.com/office/word/2010/wordprocessingCanvas" xmlns:cx="http://schemas.microsoft.com/office/drawing/2014/chartex" xmlns:cx1="http://schemas.microsoft.com/office/drawing/2015/9/8/chartex" xmlns:cx2="http://schemas.microsoft.com/office/drawing/2015/10/21/chartex" xmlns:cx3="http://schemas.microsoft.com/office/drawing/2016/5/9/chartex" xmlns:cx4="http://schemas.microsoft.com/office/drawing/2016/5/10/chartex" xmlns:cx5="http://schemas.microsoft.com/office/drawing/2016/5/11/chartex" xmlns:cx6="http://schemas.microsoft.com/office/drawing/2016/5/12/chartex" xmlns:cx7="http://schemas.microsoft.com/office/drawing/2016/5/13/chartex" xmlns:cx8="http://schemas.microsoft.com/office/drawing/2016/5/14/chartex" xmlns:mc="http://schemas.openxmlformats.org/markup-compatibility/2006" xmlns:aink="http://schemas.microsoft.com/office/drawing/2016/ink" xmlns:am3d="http://schemas.microsoft.com/office/drawing/2017/model3d" xmlns:o="urn:schemas-microsoft-com:office:office" xmlns:oel="http://schemas.microsoft.com/office/2019/extlst" xmlns:r="http://schemas.openxmlformats.org/officeDocument/2006/relationships" xmlns:m="http://schemas.openxmlformats.org/officeDocument/2006/math" xmlns:v="urn:schemas-microsoft-com:vml" xmlns:wp14="http://schemas.microsoft.com/office/word/2010/wordprocessingDrawing" xmlns:wp="http://schemas.openxmlformats.org/drawingml/2006/wordprocessingDrawing" xmlns:w10="urn:schemas-microsoft-com:office:word" xmlns:w="http://schemas.openxmlformats.org/wordprocessingml/2006/main" xmlns:w14="http://schemas.microsoft.com/office/word/2010/wordml" xmlns:w15="http://schemas.microsoft.com/office/word/2012/wordml" xmlns:w16cex="http://schemas.microsoft.com/office/word/2018/wordml/cex" xmlns:w16cid="http://schemas.microsoft.com/office/word/2016/wordml/cid" xmlns:w16="http://schemas.microsoft.com/office/word/2018/wordml" xmlns:w16sdtdh="http://schemas.microsoft.com/office/word/2020/wordml/sdtdatahash" xmlns:w16se="http://schemas.microsoft.com/office/word/2015/wordml/symex" xmlns:wpg="http://schemas.microsoft.com/office/word/2010/wordprocessingGroup" xmlns:wpi="http://schemas.microsoft.com/office/word/2010/wordprocessingInk" xmlns:wne="http://schemas.microsoft.com/office/word/2006/wordml" xmlns:wps="http://schemas.microsoft.com/office/word/2010/wordprocessingShape" mc:Ignorable="w14 w15 w16se w16cid w16 w16cex w16sdtdh wp14">
   <w:abstractNum w:abstractNumId="0" w15:restartNumberingAfterBreak="0">
     <w:nsid w:val="1C286425"/>
     <w:multiLevelType w:val="hybridMultilevel"/>
@@ -2271,7 +2426,7 @@
         <w:rFonts w:hint="default"/>
       </w:rPr>
     </w:lvl>
-    <w:lvl w:ilvl="1" w:tplc="04090019" w:tentative="1">
+    <w:lvl w:ilvl="1" w:tplc="04090019">
       <w:start w:val="1"/>
       <w:numFmt w:val="lowerLetter"/>
       <w:lvlText w:val="%2."/>
@@ -2449,7 +2604,7 @@
         <w:rFonts w:hint="default"/>
       </w:rPr>
     </w:lvl>
-    <w:lvl w:ilvl="1" w:tplc="04090019" w:tentative="1">
+    <w:lvl w:ilvl="1" w:tplc="04090019">
       <w:start w:val="1"/>
       <w:numFmt w:val="lowerLetter"/>
       <w:lvlText w:val="%2."/>
@@ -2458,7 +2613,7 @@
         <w:ind w:left="1440" w:hanging="360"/>
       </w:pPr>
     </w:lvl>
-    <w:lvl w:ilvl="2" w:tplc="0409001B" w:tentative="1">
+    <w:lvl w:ilvl="2" w:tplc="0409001B">
       <w:start w:val="1"/>
       <w:numFmt w:val="lowerRoman"/>
       <w:lvlText w:val="%3."/>

</xml_diff>

<commit_message>
changed last bit to indicate BEFORE the last bit is sent... so I can update on time. Also working to display last byte during entire byte so easier to manage OLED interface module
</commit_message>
<xml_diff>
--- a/Work.docx
+++ b/Work.docx
@@ -1785,7 +1785,10 @@
         <w:t>Set Row command, 0x</w:t>
       </w:r>
       <w:r>
-        <w:t>75</w:t>
+        <w:t>1</w:t>
+      </w:r>
+      <w:r>
+        <w:t>5</w:t>
       </w:r>
     </w:p>
     <w:p>
@@ -1797,13 +1800,7 @@
         </w:numPr>
       </w:pPr>
       <w:r>
-        <w:t xml:space="preserve">Starting row address (range from 00d to </w:t>
-      </w:r>
-      <w:r>
-        <w:t>93</w:t>
-      </w:r>
-      <w:r>
-        <w:t>d), data command</w:t>
+        <w:t>Starting row address (range from 00d to 93d), data command</w:t>
       </w:r>
     </w:p>
     <w:p>
@@ -1815,83 +1812,21 @@
         </w:numPr>
       </w:pPr>
       <w:r>
-        <w:t xml:space="preserve">Ending row address (range from 00d to </w:t>
-      </w:r>
-      <w:r>
-        <w:t>93</w:t>
-      </w:r>
-      <w:r>
-        <w:t>d), data command</w:t>
-      </w:r>
-    </w:p>
-    <w:p/>
-    <w:p>
-      <w:r>
-        <w:t>Turn off Steps:</w:t>
-      </w:r>
-    </w:p>
-    <w:p>
-      <w:pPr>
-        <w:pStyle w:val="ListParagraph"/>
-        <w:numPr>
-          <w:ilvl w:val="0"/>
-          <w:numId w:val="6"/>
-        </w:numPr>
-      </w:pPr>
-      <w:r>
-        <w:t>Send command 0xAE for display OFF</w:t>
-      </w:r>
-    </w:p>
-    <w:p>
-      <w:pPr>
-        <w:pStyle w:val="ListParagraph"/>
-        <w:numPr>
-          <w:ilvl w:val="0"/>
-          <w:numId w:val="6"/>
-        </w:numPr>
-      </w:pPr>
-      <w:r>
-        <w:t xml:space="preserve">Set VCCEN to low, set PMODEN to low, wait 100 </w:t>
-      </w:r>
-      <w:proofErr w:type="spellStart"/>
-      <w:r>
-        <w:t>ms</w:t>
-      </w:r>
-      <w:proofErr w:type="spellEnd"/>
-    </w:p>
-    <w:p>
-      <w:pPr>
-        <w:pStyle w:val="ListParagraph"/>
-        <w:numPr>
-          <w:ilvl w:val="0"/>
-          <w:numId w:val="6"/>
-        </w:numPr>
-      </w:pPr>
-      <w:r>
-        <w:t>Power off VCC</w:t>
-      </w:r>
-    </w:p>
-    <w:p>
-      <w:pPr>
-        <w:pStyle w:val="ListParagraph"/>
-        <w:numPr>
-          <w:ilvl w:val="0"/>
-          <w:numId w:val="6"/>
-        </w:numPr>
-      </w:pPr>
-      <w:r>
-        <w:t xml:space="preserve">Wait for </w:t>
-      </w:r>
-      <w:proofErr w:type="spellStart"/>
-      <w:r>
-        <w:t>tOFF</w:t>
-      </w:r>
-      <w:proofErr w:type="spellEnd"/>
-      <w:r>
-        <w:t xml:space="preserve"> (typical 100ms), then power OFF VDD</w:t>
-      </w:r>
-    </w:p>
-    <w:p/>
+        <w:t>Ending row address (range from 00d to 93d), data command</w:t>
+      </w:r>
+    </w:p>
+    <w:p>
+      <w:pPr>
+        <w:pStyle w:val="ListParagraph"/>
+        <w:numPr>
+          <w:ilvl w:val="0"/>
+          <w:numId w:val="7"/>
+        </w:numPr>
+      </w:pPr>
+      <w:r>
+        <w:t>Transmit Data</w:t>
+      </w:r>
+    </w:p>
     <w:sectPr>
       <w:footerReference w:type="default" r:id="rId10"/>
       <w:pgSz w:w="12240" w:h="15840"/>

</xml_diff>

<commit_message>
working on ASCII display
</commit_message>
<xml_diff>
--- a/Work.docx
+++ b/Work.docx
@@ -38,15 +38,7 @@
         </w:numPr>
       </w:pPr>
       <w:r>
-        <w:t xml:space="preserve">Download PMOD documentation from </w:t>
-      </w:r>
-      <w:proofErr w:type="spellStart"/>
-      <w:r>
-        <w:t>Digilent</w:t>
-      </w:r>
-      <w:proofErr w:type="spellEnd"/>
-      <w:r>
-        <w:t xml:space="preserve">, schematic of PMOD, </w:t>
+        <w:t xml:space="preserve">Download PMOD documentation from Digilent, schematic of PMOD, </w:t>
       </w:r>
       <w:r>
         <w:t>and SSD1331 OLED controller reference manual</w:t>
@@ -298,7 +290,6 @@
           <w:bCs/>
         </w:rPr>
       </w:pPr>
-      <w:proofErr w:type="spellStart"/>
       <w:r>
         <w:rPr>
           <w:b/>
@@ -307,7 +298,6 @@
         <w:lastRenderedPageBreak/>
         <w:t>Nbit_MOSI_SPI</w:t>
       </w:r>
-      <w:proofErr w:type="spellEnd"/>
     </w:p>
     <w:p>
       <w:r>
@@ -323,13 +313,8 @@
         </w:numPr>
       </w:pPr>
       <w:r>
-        <w:t xml:space="preserve">Load 1 byte of data and serial transmit from MSB to LSB over </w:t>
-      </w:r>
-      <w:proofErr w:type="spellStart"/>
-      <w:r>
-        <w:t>o_MOSI</w:t>
-      </w:r>
-      <w:proofErr w:type="spellEnd"/>
+        <w:t>Load 1 byte of data and serial transmit from MSB to LSB over o_MOSI</w:t>
+      </w:r>
     </w:p>
     <w:p>
       <w:pPr>
@@ -340,23 +325,7 @@
         </w:numPr>
       </w:pPr>
       <w:r>
-        <w:t xml:space="preserve">Drive </w:t>
-      </w:r>
-      <w:proofErr w:type="spellStart"/>
-      <w:r>
-        <w:t>o_CS</w:t>
-      </w:r>
-      <w:proofErr w:type="spellEnd"/>
-      <w:r>
-        <w:t xml:space="preserve"> and </w:t>
-      </w:r>
-      <w:proofErr w:type="spellStart"/>
-      <w:r>
-        <w:t>o_DC</w:t>
-      </w:r>
-      <w:proofErr w:type="spellEnd"/>
-      <w:r>
-        <w:t xml:space="preserve"> on neg edge so will be stable for slave to read</w:t>
+        <w:t>Drive o_CS and o_DC on neg edge so will be stable for slave to read</w:t>
       </w:r>
     </w:p>
     <w:p>
@@ -456,32 +425,19 @@
         <w:t xml:space="preserve">: </w:t>
       </w:r>
       <w:r>
-        <w:t xml:space="preserve">begin transmitting byte in </w:t>
-      </w:r>
-      <w:proofErr w:type="spellStart"/>
-      <w:r>
-        <w:t>i_DATA</w:t>
-      </w:r>
-      <w:proofErr w:type="spellEnd"/>
-    </w:p>
-    <w:p>
-      <w:pPr>
-        <w:pStyle w:val="ListParagraph"/>
-        <w:numPr>
-          <w:ilvl w:val="0"/>
-          <w:numId w:val="3"/>
-        </w:numPr>
-      </w:pPr>
-      <w:r>
-        <w:t xml:space="preserve">I_DC: D/C control to be updated on </w:t>
-      </w:r>
-      <w:proofErr w:type="spellStart"/>
-      <w:r>
-        <w:t>negedge</w:t>
-      </w:r>
-      <w:proofErr w:type="spellEnd"/>
-      <w:r>
-        <w:t xml:space="preserve"> at same time as data on MOSI line</w:t>
+        <w:t>begin transmitting byte in i_DATA</w:t>
+      </w:r>
+    </w:p>
+    <w:p>
+      <w:pPr>
+        <w:pStyle w:val="ListParagraph"/>
+        <w:numPr>
+          <w:ilvl w:val="0"/>
+          <w:numId w:val="3"/>
+        </w:numPr>
+      </w:pPr>
+      <w:r>
+        <w:t>I_DC: D/C control to be updated on negedge at same time as data on MOSI line</w:t>
       </w:r>
     </w:p>
     <w:p>
@@ -504,15 +460,7 @@
         <w:t xml:space="preserve">MOSI: </w:t>
       </w:r>
       <w:r>
-        <w:t xml:space="preserve">Output 1 bit at a time of </w:t>
-      </w:r>
-      <w:proofErr w:type="spellStart"/>
-      <w:r>
-        <w:t>i_DATA</w:t>
-      </w:r>
-      <w:proofErr w:type="spellEnd"/>
-      <w:r>
-        <w:t xml:space="preserve">, starting with </w:t>
+        <w:t xml:space="preserve">Output 1 bit at a time of i_DATA, starting with </w:t>
       </w:r>
       <w:r>
         <w:t>MSB</w:t>
@@ -575,35 +523,19 @@
         </w:numPr>
       </w:pPr>
       <w:r>
-        <w:t xml:space="preserve">Idle: waiting for </w:t>
-      </w:r>
-      <w:proofErr w:type="spellStart"/>
-      <w:r>
-        <w:t>i_START</w:t>
-      </w:r>
-      <w:proofErr w:type="spellEnd"/>
-      <w:r>
-        <w:t xml:space="preserve"> to be asserted once to transmit byte</w:t>
-      </w:r>
-    </w:p>
-    <w:p>
-      <w:pPr>
-        <w:pStyle w:val="ListParagraph"/>
-        <w:numPr>
-          <w:ilvl w:val="0"/>
-          <w:numId w:val="3"/>
-        </w:numPr>
-      </w:pPr>
-      <w:r>
-        <w:t xml:space="preserve">Transmit: transmit byte, stay in state if </w:t>
-      </w:r>
-      <w:proofErr w:type="spellStart"/>
-      <w:r>
-        <w:t>i_START</w:t>
-      </w:r>
-      <w:proofErr w:type="spellEnd"/>
-      <w:r>
-        <w:t xml:space="preserve"> asserted by end, otherwise back to idle</w:t>
+        <w:t>Idle: waiting for i_START to be asserted once to transmit byte</w:t>
+      </w:r>
+    </w:p>
+    <w:p>
+      <w:pPr>
+        <w:pStyle w:val="ListParagraph"/>
+        <w:numPr>
+          <w:ilvl w:val="0"/>
+          <w:numId w:val="3"/>
+        </w:numPr>
+      </w:pPr>
+      <w:r>
+        <w:t>Transmit: transmit byte, stay in state if i_START asserted by end, otherwise back to idle</w:t>
       </w:r>
     </w:p>
     <w:p/>
@@ -629,7 +561,6 @@
           <w:bCs/>
         </w:rPr>
       </w:pPr>
-      <w:proofErr w:type="spellStart"/>
       <w:r>
         <w:rPr>
           <w:b/>
@@ -638,7 +569,6 @@
         <w:lastRenderedPageBreak/>
         <w:t>Nbit_MOSI_SPI_tb</w:t>
       </w:r>
-      <w:proofErr w:type="spellEnd"/>
     </w:p>
     <w:p>
       <w:pPr>
@@ -711,7 +641,6 @@
           <w:bCs/>
         </w:rPr>
       </w:pPr>
-      <w:proofErr w:type="spellStart"/>
       <w:r>
         <w:rPr>
           <w:b/>
@@ -720,7 +649,6 @@
         <w:lastRenderedPageBreak/>
         <w:t>Nbyte_MOSI_SPI_buffer</w:t>
       </w:r>
-      <w:proofErr w:type="spellEnd"/>
     </w:p>
     <w:p>
       <w:r>
@@ -728,11 +656,9 @@
       </w:r>
     </w:p>
     <w:p>
-      <w:proofErr w:type="spellStart"/>
       <w:r>
         <w:t>Paramters</w:t>
       </w:r>
-      <w:proofErr w:type="spellEnd"/>
     </w:p>
     <w:p>
       <w:pPr>
@@ -784,15 +710,7 @@
         </w:numPr>
       </w:pPr>
       <w:r>
-        <w:t xml:space="preserve">I_RST: </w:t>
-      </w:r>
-      <w:proofErr w:type="spellStart"/>
-      <w:r>
-        <w:t>asynch</w:t>
-      </w:r>
-      <w:proofErr w:type="spellEnd"/>
-      <w:r>
-        <w:t xml:space="preserve"> reset</w:t>
+        <w:t>I_RST: asynch reset</w:t>
       </w:r>
     </w:p>
     <w:p>
@@ -815,33 +733,20 @@
       <w:r>
         <w:t xml:space="preserve"> </w:t>
       </w:r>
-      <w:proofErr w:type="spellStart"/>
-      <w:r>
-        <w:t>i_DATA</w:t>
-      </w:r>
-      <w:proofErr w:type="spellEnd"/>
-      <w:r>
-        <w:t>: 2D bit array holding N sets to transmit over MOSI</w:t>
-      </w:r>
-    </w:p>
-    <w:p>
-      <w:pPr>
-        <w:pStyle w:val="ListParagraph"/>
-        <w:numPr>
-          <w:ilvl w:val="0"/>
-          <w:numId w:val="3"/>
-        </w:numPr>
-      </w:pPr>
-      <w:r>
-        <w:t xml:space="preserve">[N-1:0] </w:t>
-      </w:r>
-      <w:proofErr w:type="spellStart"/>
-      <w:r>
-        <w:t>i_DC</w:t>
-      </w:r>
-      <w:proofErr w:type="spellEnd"/>
-      <w:r>
-        <w:t>: D/C command for each byte</w:t>
+      <w:r>
+        <w:t>i_DATA: 2D bit array holding N sets to transmit over MOSI</w:t>
+      </w:r>
+    </w:p>
+    <w:p>
+      <w:pPr>
+        <w:pStyle w:val="ListParagraph"/>
+        <w:numPr>
+          <w:ilvl w:val="0"/>
+          <w:numId w:val="3"/>
+        </w:numPr>
+      </w:pPr>
+      <w:r>
+        <w:t>[N-1:0] i_DC: D/C command for each byte</w:t>
       </w:r>
     </w:p>
     <w:p>
@@ -867,16 +772,11 @@
       <w:r>
         <w:t xml:space="preserve">[4:0] </w:t>
       </w:r>
-      <w:proofErr w:type="spellStart"/>
       <w:r>
         <w:t>i_</w:t>
       </w:r>
       <w:r>
-        <w:t>N_transmit</w:t>
-      </w:r>
-      <w:proofErr w:type="spellEnd"/>
-      <w:r>
-        <w:t>: # of N bytes to transmit on load</w:t>
+        <w:t>N_transmit: # of N bytes to transmit on load</w:t>
       </w:r>
       <w:r>
         <w:t>, will be counted</w:t>
@@ -896,15 +796,7 @@
         </w:numPr>
       </w:pPr>
       <w:r>
-        <w:t xml:space="preserve">[WIDTH-1:0] </w:t>
-      </w:r>
-      <w:proofErr w:type="spellStart"/>
-      <w:r>
-        <w:t>o_DATA</w:t>
-      </w:r>
-      <w:proofErr w:type="spellEnd"/>
-      <w:r>
-        <w:t>: byte to feed to master SPI shift module</w:t>
+        <w:t>[WIDTH-1:0] o_DATA: byte to feed to master SPI shift module</w:t>
       </w:r>
     </w:p>
     <w:p>
@@ -974,7 +866,6 @@
           <w:bCs/>
         </w:rPr>
       </w:pPr>
-      <w:proofErr w:type="spellStart"/>
       <w:r>
         <w:rPr>
           <w:b/>
@@ -983,7 +874,6 @@
         <w:lastRenderedPageBreak/>
         <w:t>Nbyte_MOSI_SPI_buffer_tb</w:t>
       </w:r>
-      <w:proofErr w:type="spellEnd"/>
     </w:p>
     <w:p>
       <w:pPr>
@@ -1210,11 +1100,9 @@
       </w:r>
     </w:p>
     <w:p>
-      <w:proofErr w:type="spellStart"/>
       <w:r>
         <w:t>Paramters</w:t>
       </w:r>
-      <w:proofErr w:type="spellEnd"/>
     </w:p>
     <w:p>
       <w:pPr>
@@ -1278,34 +1166,26 @@
         <w:t>RST</w:t>
       </w:r>
       <w:r>
+        <w:t>: asynch reset</w:t>
+      </w:r>
+    </w:p>
+    <w:p>
+      <w:pPr>
+        <w:pStyle w:val="ListParagraph"/>
+        <w:numPr>
+          <w:ilvl w:val="0"/>
+          <w:numId w:val="3"/>
+        </w:numPr>
+      </w:pPr>
+      <w:r>
+        <w:t xml:space="preserve">[1:0] </w:t>
+      </w:r>
+      <w:r>
+        <w:t>I_MODE</w:t>
+      </w:r>
+      <w:r>
         <w:t xml:space="preserve">: </w:t>
       </w:r>
-      <w:proofErr w:type="spellStart"/>
-      <w:r>
-        <w:t>asynch</w:t>
-      </w:r>
-      <w:proofErr w:type="spellEnd"/>
-      <w:r>
-        <w:t xml:space="preserve"> reset</w:t>
-      </w:r>
-    </w:p>
-    <w:p>
-      <w:pPr>
-        <w:pStyle w:val="ListParagraph"/>
-        <w:numPr>
-          <w:ilvl w:val="0"/>
-          <w:numId w:val="3"/>
-        </w:numPr>
-      </w:pPr>
-      <w:r>
-        <w:t xml:space="preserve">[1:0] </w:t>
-      </w:r>
-      <w:r>
-        <w:t>I_MODE</w:t>
-      </w:r>
-      <w:r>
-        <w:t xml:space="preserve">: </w:t>
-      </w:r>
       <w:r>
         <w:t>display mode select, will determine state machine load</w:t>
       </w:r>
@@ -1426,13 +1306,8 @@
         <w:t>CS</w:t>
       </w:r>
       <w:r>
-        <w:t xml:space="preserve">: Active low chip </w:t>
-      </w:r>
-      <w:proofErr w:type="gramStart"/>
-      <w:r>
-        <w:t>select</w:t>
-      </w:r>
-      <w:proofErr w:type="gramEnd"/>
+        <w:t>: Active low chip select</w:t>
+      </w:r>
     </w:p>
     <w:p>
       <w:pPr>
@@ -1518,28 +1393,12 @@
         <w:t>O_PMODEN</w:t>
       </w:r>
       <w:r>
-        <w:t xml:space="preserve">: </w:t>
-      </w:r>
-      <w:proofErr w:type="spellStart"/>
-      <w:r>
-        <w:t>Vdd</w:t>
-      </w:r>
-      <w:proofErr w:type="spellEnd"/>
-      <w:r>
-        <w:t xml:space="preserve"> Logic Voltage control</w:t>
-      </w:r>
-    </w:p>
-    <w:p>
-      <w:r>
-        <w:t xml:space="preserve">Uses the </w:t>
-      </w:r>
-      <w:proofErr w:type="spellStart"/>
-      <w:r>
-        <w:t>Nbit_MOSI_SPI</w:t>
-      </w:r>
-      <w:proofErr w:type="spellEnd"/>
-      <w:r>
-        <w:t xml:space="preserve"> to send serial bits to OLED display over MOSI. Also drives CS and D/C. This will include a clock divider to count/utilize the FPGA clock and drive O_SCK for the byte buffer and slave OLED display.  </w:t>
+        <w:t>: Vdd Logic Voltage control</w:t>
+      </w:r>
+    </w:p>
+    <w:p>
+      <w:r>
+        <w:t xml:space="preserve">Uses the Nbit_MOSI_SPI to send serial bits to OLED display over MOSI. Also drives CS and D/C. This will include a clock divider to count/utilize the FPGA clock and drive O_SCK for the byte buffer and slave OLED display.  </w:t>
       </w:r>
     </w:p>
     <w:p/>
@@ -1587,23 +1446,7 @@
         <w:t>Set</w:t>
       </w:r>
       <w:r>
-        <w:t xml:space="preserve"> RES pin </w:t>
-      </w:r>
-      <w:proofErr w:type="spellStart"/>
-      <w:r>
-        <w:t>to</w:t>
-      </w:r>
-      <w:proofErr w:type="spellEnd"/>
-      <w:r>
-        <w:t xml:space="preserve"> low for </w:t>
-      </w:r>
-      <w:proofErr w:type="spellStart"/>
-      <w:r>
-        <w:t>atleast</w:t>
-      </w:r>
-      <w:proofErr w:type="spellEnd"/>
-      <w:r>
-        <w:t xml:space="preserve"> 3 us</w:t>
+        <w:t xml:space="preserve"> RES pin to low for atleast 3 us</w:t>
       </w:r>
     </w:p>
     <w:p>
@@ -1633,13 +1476,8 @@
         </w:numPr>
       </w:pPr>
       <w:r>
-        <w:t xml:space="preserve">After VCC is stable, send command 0xAF for display ON, wait 100 </w:t>
-      </w:r>
-      <w:proofErr w:type="spellStart"/>
-      <w:r>
-        <w:t>ms</w:t>
-      </w:r>
-      <w:proofErr w:type="spellEnd"/>
+        <w:t>After VCC is stable, send command 0xAF for display ON, wait 100 ms</w:t>
+      </w:r>
     </w:p>
     <w:p>
       <w:pPr>
@@ -1650,13 +1488,7 @@
         </w:numPr>
       </w:pPr>
       <w:r>
-        <w:t xml:space="preserve">Set Color </w:t>
-      </w:r>
-      <w:r>
-        <w:t>Depth</w:t>
-      </w:r>
-      <w:r>
-        <w:t xml:space="preserve"> to 8 bits</w:t>
+        <w:t>Set Display Settings</w:t>
       </w:r>
     </w:p>
     <w:p>
@@ -1685,15 +1517,77 @@
       <w:r>
         <w:t xml:space="preserve">to 256 color </w:t>
       </w:r>
-      <w:proofErr w:type="gramStart"/>
-      <w:r>
-        <w:t>format</w:t>
-      </w:r>
-      <w:proofErr w:type="gramEnd"/>
-      <w:r>
-        <w:t xml:space="preserve"> (0x40)</w:t>
-      </w:r>
-    </w:p>
+      <w:r>
+        <w:t>format (bit 6 to 1)</w:t>
+      </w:r>
+    </w:p>
+    <w:p>
+      <w:pPr>
+        <w:pStyle w:val="ListParagraph"/>
+        <w:numPr>
+          <w:ilvl w:val="1"/>
+          <w:numId w:val="5"/>
+        </w:numPr>
+      </w:pPr>
+      <w:r>
+        <w:t>Set display row/col order: A[5:3] = 3b111</w:t>
+      </w:r>
+    </w:p>
+    <w:p>
+      <w:pPr>
+        <w:pStyle w:val="ListParagraph"/>
+        <w:numPr>
+          <w:ilvl w:val="1"/>
+          <w:numId w:val="5"/>
+        </w:numPr>
+      </w:pPr>
+      <w:r>
+        <w:t>Other bits kept as default settings like in reset</w:t>
+      </w:r>
+    </w:p>
+    <w:p>
+      <w:r>
+        <w:rPr>
+          <w:noProof/>
+        </w:rPr>
+        <w:drawing>
+          <wp:inline distT="0" distB="0" distL="0" distR="0" wp14:anchorId="41C86930" wp14:editId="2D6F0160">
+            <wp:extent cx="5943600" cy="2415540"/>
+            <wp:effectExtent l="0" t="0" r="0" b="0"/>
+            <wp:docPr id="492599431" name="Picture 1"/>
+            <wp:cNvGraphicFramePr>
+              <a:graphicFrameLocks xmlns:a="http://schemas.openxmlformats.org/drawingml/2006/main" noChangeAspect="1"/>
+            </wp:cNvGraphicFramePr>
+            <a:graphic xmlns:a="http://schemas.openxmlformats.org/drawingml/2006/main">
+              <a:graphicData uri="http://schemas.openxmlformats.org/drawingml/2006/picture">
+                <pic:pic xmlns:pic="http://schemas.openxmlformats.org/drawingml/2006/picture">
+                  <pic:nvPicPr>
+                    <pic:cNvPr id="492599431" name=""/>
+                    <pic:cNvPicPr/>
+                  </pic:nvPicPr>
+                  <pic:blipFill>
+                    <a:blip r:embed="rId10"/>
+                    <a:stretch>
+                      <a:fillRect/>
+                    </a:stretch>
+                  </pic:blipFill>
+                  <pic:spPr>
+                    <a:xfrm>
+                      <a:off x="0" y="0"/>
+                      <a:ext cx="5943600" cy="2415540"/>
+                    </a:xfrm>
+                    <a:prstGeom prst="rect">
+                      <a:avLst/>
+                    </a:prstGeom>
+                  </pic:spPr>
+                </pic:pic>
+              </a:graphicData>
+            </a:graphic>
+          </wp:inline>
+        </w:drawing>
+      </w:r>
+    </w:p>
+    <w:p/>
     <w:p>
       <w:r>
         <w:t>Draw steps:</w:t>
@@ -1732,21 +1626,13 @@
         </w:numPr>
       </w:pPr>
       <w:r>
-        <w:t>Starting row address (range from 00d to 63d</w:t>
-      </w:r>
-      <w:proofErr w:type="gramStart"/>
-      <w:r>
-        <w:t>)</w:t>
+        <w:t>Starting row address (range from 00d to 63d)</w:t>
       </w:r>
       <w:r>
         <w:t xml:space="preserve"> </w:t>
       </w:r>
       <w:r>
-        <w:t>,</w:t>
-      </w:r>
-      <w:proofErr w:type="gramEnd"/>
-      <w:r>
-        <w:t xml:space="preserve"> data command</w:t>
+        <w:t>, data command</w:t>
       </w:r>
     </w:p>
     <w:p>
@@ -1828,7 +1714,7 @@
       </w:r>
     </w:p>
     <w:sectPr>
-      <w:footerReference w:type="default" r:id="rId10"/>
+      <w:footerReference w:type="default" r:id="rId11"/>
       <w:pgSz w:w="12240" w:h="15840"/>
       <w:pgMar w:top="1440" w:right="1440" w:bottom="1440" w:left="1440" w:header="720" w:footer="720" w:gutter="0"/>
       <w:cols w:space="720"/>
@@ -2248,7 +2134,7 @@
         <w:rFonts w:ascii="Calibri" w:eastAsiaTheme="minorHAnsi" w:hAnsi="Calibri" w:cs="Calibri" w:hint="default"/>
       </w:rPr>
     </w:lvl>
-    <w:lvl w:ilvl="1" w:tplc="04090003" w:tentative="1">
+    <w:lvl w:ilvl="1" w:tplc="04090003">
       <w:start w:val="1"/>
       <w:numFmt w:val="bullet"/>
       <w:lvlText w:val="o"/>

</xml_diff>